<commit_message>
Additional sentence referencing other inspirations.
</commit_message>
<xml_diff>
--- a/Assignment1DocumentGroup1.docx
+++ b/Assignment1DocumentGroup1.docx
@@ -81,15 +81,7 @@
         <w:t xml:space="preserve">This game will be a 3D puzzle platformer. Players will attempt to climb a mountain by overcoming vertical platforming challenges. </w:t>
       </w:r>
       <w:r>
-        <w:t xml:space="preserve"> Similar to Getting Over It </w:t>
-      </w:r>
-      <w:proofErr w:type="gramStart"/>
-      <w:r>
-        <w:t>With</w:t>
-      </w:r>
-      <w:proofErr w:type="gramEnd"/>
-      <w:r>
-        <w:t xml:space="preserve"> Bennett </w:t>
+        <w:t xml:space="preserve"> Similar to Getting Over It With Bennett </w:t>
       </w:r>
       <w:proofErr w:type="spellStart"/>
       <w:r>
@@ -175,15 +167,7 @@
         <w:t xml:space="preserve">Portal, </w:t>
       </w:r>
       <w:r>
-        <w:t xml:space="preserve">Getting Over It </w:t>
-      </w:r>
-      <w:proofErr w:type="gramStart"/>
-      <w:r>
-        <w:t>With</w:t>
-      </w:r>
-      <w:proofErr w:type="gramEnd"/>
-      <w:r>
-        <w:t xml:space="preserve"> Bennett </w:t>
+        <w:t xml:space="preserve">Getting Over It With Bennett </w:t>
       </w:r>
       <w:proofErr w:type="spellStart"/>
       <w:r>
@@ -276,6 +260,13 @@
       <w:r>
         <w:br/>
         <w:t>Since gameplay will be constrained to a single environment, we will only require a small number of music tracks/sound effects.</w:t>
+      </w:r>
+      <w:r>
+        <w:br/>
+      </w:r>
+      <w:r>
+        <w:br/>
+        <w:t>Additional animations and sound effects could be added to provide additional charm and draw attention online (similar to Untitled Goose Game or Stray).</w:t>
       </w:r>
     </w:p>
     <w:sectPr>

</xml_diff>

<commit_message>
Added description of climbing mechanics.
</commit_message>
<xml_diff>
--- a/Assignment1DocumentGroup1.docx
+++ b/Assignment1DocumentGroup1.docx
@@ -81,7 +81,15 @@
         <w:t xml:space="preserve">This game will be a 3D puzzle platformer. Players will attempt to climb a mountain by overcoming vertical platforming challenges. </w:t>
       </w:r>
       <w:r>
-        <w:t xml:space="preserve"> Similar to Getting Over It With Bennett </w:t>
+        <w:t xml:space="preserve"> Similar to Getting Over It </w:t>
+      </w:r>
+      <w:proofErr w:type="gramStart"/>
+      <w:r>
+        <w:t>With</w:t>
+      </w:r>
+      <w:proofErr w:type="gramEnd"/>
+      <w:r>
+        <w:t xml:space="preserve"> Bennett </w:t>
       </w:r>
       <w:proofErr w:type="spellStart"/>
       <w:r>
@@ -90,6 +98,42 @@
       <w:proofErr w:type="spellEnd"/>
       <w:r>
         <w:t>/Jump King, the players have infinite lives and a failure moves the player back to an earlier game state, requiring them to repeat the platforming challenges they have encountered along the way. In order to minimize player frustration, we will be minimizing ‘down time’ by having the player always land on their feet, so they can immediately continue playing the game even if they fall.</w:t>
+      </w:r>
+      <w:r>
+        <w:br/>
+      </w:r>
+      <w:r>
+        <w:br/>
+        <w:t xml:space="preserve">In addition to the platforming, there will be some climbing mechanics similar to those found in Spider-Man, Legend of Zelda: Breath of the Wild, or Shadow of the Colossus </w:t>
+      </w:r>
+      <w:r>
+        <w:t xml:space="preserve">(and to some degree Super Mario 3D World) </w:t>
+      </w:r>
+      <w:r>
+        <w:t xml:space="preserve">that will attempt to capture the dynamic movements of house cats. </w:t>
+      </w:r>
+      <w:r>
+        <w:t>The player will be able to climb on surfaces and carry some vertical momentum</w:t>
+      </w:r>
+      <w:r>
+        <w:t xml:space="preserve"> to assist with platforming</w:t>
+      </w:r>
+      <w:r>
+        <w:t>.</w:t>
+      </w:r>
+    </w:p>
+    <w:p>
+      <w:r>
+        <w:br/>
+      </w:r>
+      <w:r>
+        <w:t xml:space="preserve">The aim is for these climbing mechanics to feel like a dynamic movement option allowing for new traversal opportunities, rather than something that slows down gameplay to allow for </w:t>
+      </w:r>
+      <w:r>
+        <w:t>the delivery of dialogue</w:t>
+      </w:r>
+      <w:r>
+        <w:t xml:space="preserve"> (ex. Climbing in games such as God of War, Hitman, or Uncharted).</w:t>
       </w:r>
       <w:r>
         <w:br/>
@@ -148,7 +192,11 @@
         <w:t xml:space="preserve"> community. </w:t>
       </w:r>
       <w:r>
-        <w:t>Given a relatively open-ended challenge, various techniques could be developed to help players complete the game in shorter times once they have mastered the game’s controls.</w:t>
+        <w:t xml:space="preserve">Given a relatively open-ended challenge, various techniques </w:t>
+      </w:r>
+      <w:r>
+        <w:lastRenderedPageBreak/>
+        <w:t>could be developed to help players complete the game in shorter times once they have mastered the game’s controls.</w:t>
       </w:r>
     </w:p>
     <w:p>
@@ -167,7 +215,15 @@
         <w:t xml:space="preserve">Portal, </w:t>
       </w:r>
       <w:r>
-        <w:t xml:space="preserve">Getting Over It With Bennett </w:t>
+        <w:t xml:space="preserve">Getting Over It </w:t>
+      </w:r>
+      <w:proofErr w:type="gramStart"/>
+      <w:r>
+        <w:t>With</w:t>
+      </w:r>
+      <w:proofErr w:type="gramEnd"/>
+      <w:r>
+        <w:t xml:space="preserve"> Bennett </w:t>
       </w:r>
       <w:proofErr w:type="spellStart"/>
       <w:r>
@@ -202,7 +258,6 @@
         <w:br/>
       </w:r>
       <w:r>
-        <w:lastRenderedPageBreak/>
         <w:t>Additional</w:t>
       </w:r>
       <w:r>
@@ -266,7 +321,15 @@
       </w:r>
       <w:r>
         <w:br/>
-        <w:t>Additional animations and sound effects could be added to provide additional charm and draw attention online (similar to Untitled Goose Game or Stray).</w:t>
+        <w:t>Additional animations and sound effects could be added to provide additional charm and draw attention online (</w:t>
+      </w:r>
+      <w:proofErr w:type="gramStart"/>
+      <w:r>
+        <w:t>similar to</w:t>
+      </w:r>
+      <w:proofErr w:type="gramEnd"/>
+      <w:r>
+        <w:t xml:space="preserve"> Untitled Goose Game or Stray).</w:t>
       </w:r>
     </w:p>
     <w:sectPr>

</xml_diff>

<commit_message>
Edits to Game Mechanics/Game Title/Target Audience.
</commit_message>
<xml_diff>
--- a/Assignment1DocumentGroup1.docx
+++ b/Assignment1DocumentGroup1.docx
@@ -1,145 +1,223 @@
 
 <file path=word/document.xml><?xml version="1.0" encoding="utf-8"?>
-<w:document xmlns:mc="http://schemas.openxmlformats.org/markup-compatibility/2006" xmlns:o="urn:schemas-microsoft-com:office:office" xmlns:r="http://schemas.openxmlformats.org/officeDocument/2006/relationships" xmlns:m="http://schemas.openxmlformats.org/officeDocument/2006/math" xmlns:v="urn:schemas-microsoft-com:vml" xmlns:wp="http://schemas.openxmlformats.org/drawingml/2006/wordprocessingDrawing" xmlns:w10="urn:schemas-microsoft-com:office:word" xmlns:w="http://schemas.openxmlformats.org/wordprocessingml/2006/main" xmlns:wne="http://schemas.microsoft.com/office/word/2006/wordml" xmlns:sl="http://schemas.openxmlformats.org/schemaLibrary/2006/main" xmlns:a="http://schemas.openxmlformats.org/drawingml/2006/main" xmlns:pic="http://schemas.openxmlformats.org/drawingml/2006/picture" xmlns:c="http://schemas.openxmlformats.org/drawingml/2006/chart" xmlns:lc="http://schemas.openxmlformats.org/drawingml/2006/lockedCanvas" xmlns:dgm="http://schemas.openxmlformats.org/drawingml/2006/diagram" xmlns:wps="http://schemas.microsoft.com/office/word/2010/wordprocessingShape" xmlns:wpg="http://schemas.microsoft.com/office/word/2010/wordprocessingGroup" xmlns:w14="http://schemas.microsoft.com/office/word/2010/wordml" xmlns:w15="http://schemas.microsoft.com/office/word/2012/wordml">
+<w:document xmlns:wpc="http://schemas.microsoft.com/office/word/2010/wordprocessingCanvas" xmlns:cx="http://schemas.microsoft.com/office/drawing/2014/chartex" xmlns:cx1="http://schemas.microsoft.com/office/drawing/2015/9/8/chartex" xmlns:cx2="http://schemas.microsoft.com/office/drawing/2015/10/21/chartex" xmlns:cx3="http://schemas.microsoft.com/office/drawing/2016/5/9/chartex" xmlns:cx4="http://schemas.microsoft.com/office/drawing/2016/5/10/chartex" xmlns:cx5="http://schemas.microsoft.com/office/drawing/2016/5/11/chartex" xmlns:cx6="http://schemas.microsoft.com/office/drawing/2016/5/12/chartex" xmlns:cx7="http://schemas.microsoft.com/office/drawing/2016/5/13/chartex" xmlns:cx8="http://schemas.microsoft.com/office/drawing/2016/5/14/chartex" xmlns:mc="http://schemas.openxmlformats.org/markup-compatibility/2006" xmlns:aink="http://schemas.microsoft.com/office/drawing/2016/ink" xmlns:am3d="http://schemas.microsoft.com/office/drawing/2017/model3d" xmlns:o="urn:schemas-microsoft-com:office:office" xmlns:r="http://schemas.openxmlformats.org/officeDocument/2006/relationships" xmlns:m="http://schemas.openxmlformats.org/officeDocument/2006/math" xmlns:v="urn:schemas-microsoft-com:vml" xmlns:wp14="http://schemas.microsoft.com/office/word/2010/wordprocessingDrawing" xmlns:wp="http://schemas.openxmlformats.org/drawingml/2006/wordprocessingDrawing" xmlns:w10="urn:schemas-microsoft-com:office:word" xmlns:w="http://schemas.openxmlformats.org/wordprocessingml/2006/main" xmlns:w14="http://schemas.microsoft.com/office/word/2010/wordml" xmlns:w15="http://schemas.microsoft.com/office/word/2012/wordml" xmlns:w16cex="http://schemas.microsoft.com/office/word/2018/wordml/cex" xmlns:w16cid="http://schemas.microsoft.com/office/word/2016/wordml/cid" xmlns:w16="http://schemas.microsoft.com/office/word/2018/wordml" xmlns:w16sdtdh="http://schemas.microsoft.com/office/word/2020/wordml/sdtdatahash" xmlns:w16se="http://schemas.microsoft.com/office/word/2015/wordml/symex" xmlns:wpg="http://schemas.microsoft.com/office/word/2010/wordprocessingGroup" xmlns:wpi="http://schemas.microsoft.com/office/word/2010/wordprocessingInk" xmlns:wne="http://schemas.microsoft.com/office/word/2006/wordml" xmlns:wps="http://schemas.microsoft.com/office/word/2010/wordprocessingShape" mc:Ignorable="w14 w15 w16se w16cid w16 w16cex w16sdtdh wp14">
   <w:body>
     <w:p>
       <w:pPr>
         <w:pStyle w:val="Title"/>
         <w:jc w:val="center"/>
-        <w:rPr/>
-      </w:pPr>
-      <w:r>
-        <w:rPr>
-          <w:rtl w:val="0"/>
-        </w:rPr>
-        <w:t xml:space="preserve">INFO-6024 Assignment 1</w:t>
+      </w:pPr>
+      <w:r>
+        <w:t>INFO-6024 Assignment 1</w:t>
       </w:r>
     </w:p>
     <w:p>
       <w:pPr>
         <w:pStyle w:val="Subtitle"/>
         <w:jc w:val="center"/>
-        <w:rPr/>
-      </w:pPr>
-      <w:r>
-        <w:rPr>
-          <w:rtl w:val="0"/>
-        </w:rPr>
-        <w:t xml:space="preserve">Group One: Mitchell Dawdy, Jordan McCarthy, Curtis Tremblay</w:t>
+      </w:pPr>
+      <w:r>
+        <w:t xml:space="preserve">Group One: Mitchell </w:t>
+      </w:r>
+      <w:proofErr w:type="spellStart"/>
+      <w:r>
+        <w:t>Dawdy</w:t>
+      </w:r>
+      <w:proofErr w:type="spellEnd"/>
+      <w:r>
+        <w:t>, Jordan McCarthy, Curtis Tremblay</w:t>
       </w:r>
     </w:p>
     <w:p>
       <w:pPr>
         <w:pStyle w:val="Heading1"/>
-        <w:rPr/>
-      </w:pPr>
-      <w:r>
-        <w:rPr>
-          <w:rtl w:val="0"/>
-        </w:rPr>
-        <w:t xml:space="preserve">Game Title</w:t>
-      </w:r>
-    </w:p>
-    <w:p>
-      <w:pPr>
-        <w:rPr/>
-      </w:pPr>
-      <w:r>
-        <w:rPr>
-          <w:rtl w:val="0"/>
-        </w:rPr>
-        <w:t xml:space="preserve">Meowntain Climber. You are a cat who is climbing to the top of a mountain.</w:t>
+      </w:pPr>
+      <w:r>
+        <w:t>Game Title</w:t>
+      </w:r>
+    </w:p>
+    <w:p>
+      <w:r>
+        <w:t>Feral. Like Stray, this is a game about a “</w:t>
+      </w:r>
+      <w:hyperlink r:id="rId6" w:history="1">
+        <w:r>
+          <w:rPr>
+            <w:rStyle w:val="Hyperlink"/>
+          </w:rPr>
+          <w:t>community cat</w:t>
+        </w:r>
+      </w:hyperlink>
+      <w:r>
+        <w:t xml:space="preserve">”. In our case though, the gameplay is completely focused on the player vs. their environment rather than </w:t>
+      </w:r>
+      <w:r>
+        <w:t xml:space="preserve">having a </w:t>
+      </w:r>
+      <w:r>
+        <w:t>socialization</w:t>
+      </w:r>
+      <w:r>
+        <w:t xml:space="preserve"> component</w:t>
+      </w:r>
+      <w:r>
+        <w:t>.</w:t>
       </w:r>
     </w:p>
     <w:p>
       <w:pPr>
         <w:pStyle w:val="Heading1"/>
-        <w:rPr/>
-      </w:pPr>
-      <w:r>
-        <w:rPr>
-          <w:rtl w:val="0"/>
-        </w:rPr>
-        <w:t xml:space="preserve">Game Story</w:t>
-      </w:r>
-    </w:p>
-    <w:p>
-      <w:pPr>
-        <w:rPr/>
-      </w:pPr>
-      <w:r>
-        <w:rPr>
-          <w:rtl w:val="0"/>
-        </w:rPr>
-        <w:t xml:space="preserve">The game is not story driven, meaning that the primary focus of the game is not to progress through a storyline, rather, the story serves as a secondary feature to give the player a better understanding of the goal of the game. With that in mind, the story is simple and straightforward. </w:t>
-        <w:br w:type="textWrapping"/>
-        <w:br w:type="textWrapping"/>
-        <w:t xml:space="preserve">The player controls ${Insert Name Here}, a cat that lives in the streets of New York. One day, ${Insert Name Here}’s kittens were snatched by humans and taken to the pound. The player must overcome various challenges in an effort to recover ${Insert Name Here}’s kittens.</w:t>
+      </w:pPr>
+      <w:r>
+        <w:t>Game Story</w:t>
+      </w:r>
+    </w:p>
+    <w:p>
+      <w:r>
+        <w:t>The game is not story driven, meaning that the primary focus of the game is not to progress through a storyline, rather, the story serves as a secondary feature to give the player a better understanding of the goal of the game. With that in mind, the story</w:t>
+      </w:r>
+      <w:r>
+        <w:t xml:space="preserve"> is simple and straightforward. </w:t>
+      </w:r>
+      <w:r>
+        <w:br/>
+      </w:r>
+      <w:r>
+        <w:br/>
+        <w:t xml:space="preserve">The player controls </w:t>
+      </w:r>
+      <w:r>
+        <w:t>Luna</w:t>
+      </w:r>
+      <w:r>
+        <w:t xml:space="preserve">, a cat that lives in the streets of New York. One day, </w:t>
+      </w:r>
+      <w:r>
+        <w:t>Luna</w:t>
+      </w:r>
+      <w:r>
+        <w:t xml:space="preserve">’s kittens were snatched by humans and taken to the pound. The player must overcome various challenges </w:t>
+      </w:r>
+      <w:r>
+        <w:t>to</w:t>
+      </w:r>
+      <w:r>
+        <w:t xml:space="preserve"> recover </w:t>
+      </w:r>
+      <w:r>
+        <w:t>Luna</w:t>
+      </w:r>
+      <w:r>
+        <w:t>’s kittens.</w:t>
       </w:r>
     </w:p>
     <w:p>
       <w:pPr>
         <w:pStyle w:val="Heading1"/>
-        <w:rPr/>
-      </w:pPr>
-      <w:r>
-        <w:rPr>
-          <w:rtl w:val="0"/>
-        </w:rPr>
-        <w:t xml:space="preserve">Game Concept Art</w:t>
+      </w:pPr>
+      <w:r>
+        <w:t>Game Concept Art</w:t>
       </w:r>
     </w:p>
     <w:p>
       <w:pPr>
         <w:pStyle w:val="Heading1"/>
-        <w:rPr/>
-      </w:pPr>
-      <w:r>
-        <w:rPr>
-          <w:rtl w:val="0"/>
-        </w:rPr>
-        <w:t xml:space="preserve">Game Mechanics</w:t>
-      </w:r>
-    </w:p>
-    <w:p>
-      <w:pPr>
-        <w:rPr/>
-      </w:pPr>
-      <w:r>
-        <w:rPr>
-          <w:rtl w:val="0"/>
-        </w:rPr>
-        <w:t xml:space="preserve">This game will be a 3D puzzle platformer. Players will attempt to climb a mountain by overcoming vertical platforming challenges.  Similar to Getting Over It With Bennett Foddy/Jump King, the players have infinite lives and a failure moves the player back to an earlier game state, requiring them to repeat the platforming challenges they have encountered along the way. In order to minimize player frustration, we will be minimizing ‘downtime’ by having the player always land on their feet, so they can immediately continue playing the game even if they fall.</w:t>
-        <w:br w:type="textWrapping"/>
-        <w:br w:type="textWrapping"/>
-        <w:t xml:space="preserve">In addition to the platforming, there will be some climbing mechanics similar to those found in Spider-Man, Legend of Zelda: Breath of the Wild, or Shadow of the Colossus (and to some degree Super Mario 3D World) that will attempt to capture the dynamic movements of house cats. The player will be able to climb on surfaces and carry some vertical momentum to assist with platforming.</w:t>
-      </w:r>
-    </w:p>
-    <w:p>
-      <w:pPr>
-        <w:rPr/>
-      </w:pPr>
-      <w:r>
-        <w:rPr>
-          <w:rtl w:val="0"/>
-        </w:rPr>
-        <w:br w:type="textWrapping"/>
-        <w:t xml:space="preserve">The aim is for these climbing mechanics to feel like a dynamic movement option allowing for new traversal opportunities, rather than something that slows down gameplay to allow for the delivery of dialogue (ex. Climbing in games such as God of War, Hitman, or Uncharted).</w:t>
-        <w:br w:type="textWrapping"/>
-        <w:br w:type="textWrapping"/>
-        <w:t xml:space="preserve">Along the way, various puzzles will be encountered which will allow the player to unlock shortcuts to recover their progress should they fail a platforming challenge. This will give the player some leverage to bypass difficult platforming challenges, making the platforming slightly more forgiving than comparable games, however the puzzle element will mean that we can gain some additional control over the pace of the game giving the player a chance to rest along their journey.</w:t>
-      </w:r>
-    </w:p>
-    <w:p>
-      <w:pPr>
-        <w:rPr/>
-      </w:pPr>
-      <w:r>
-        <w:rPr>
-          <w:rtl w:val="0"/>
-        </w:rPr>
-      </w:r>
-    </w:p>
+      </w:pPr>
+      <w:r>
+        <w:t>Game Mechanics</w:t>
+      </w:r>
+    </w:p>
+    <w:p>
+      <w:r>
+        <w:t xml:space="preserve">This game will be a 3D puzzle platformer. Players will attempt to climb a mountain by overcoming vertical platforming challenges.  Similar to Getting Over It </w:t>
+      </w:r>
+      <w:proofErr w:type="gramStart"/>
+      <w:r>
+        <w:t>With</w:t>
+      </w:r>
+      <w:proofErr w:type="gramEnd"/>
+      <w:r>
+        <w:t xml:space="preserve"> Bennett </w:t>
+      </w:r>
+      <w:proofErr w:type="spellStart"/>
+      <w:r>
+        <w:t>Fod</w:t>
+      </w:r>
+      <w:r>
+        <w:t>dy</w:t>
+      </w:r>
+      <w:proofErr w:type="spellEnd"/>
+      <w:r>
+        <w:t>/Jump King, the players have infinite lives and a failure moves the player back to an earlier game state, requiring them to repeat the platforming challenges they have encountered along the way. In order to minimize player frustration, we will be minimiz</w:t>
+      </w:r>
+      <w:r>
+        <w:t>ing ‘downtime’ by having the player always land on their feet, so they can immediately continue playing the game even if they fall.</w:t>
+      </w:r>
+      <w:r>
+        <w:t xml:space="preserve"> </w:t>
+      </w:r>
+      <w:r>
+        <w:br/>
+      </w:r>
+      <w:r>
+        <w:br/>
+        <w:t>Along the way, various puzzles will be encountered which will allow the player to unlock shortcuts to recover their progress should they fail a platforming challenge. This will give the player some leverage to bypass difficult platforming challenges</w:t>
+      </w:r>
+      <w:r>
+        <w:t xml:space="preserve"> and act as some form of safety net, </w:t>
+      </w:r>
+      <w:r>
+        <w:t>making the platforming slightly more forgiving than comparable games</w:t>
+      </w:r>
+      <w:r>
+        <w:t>.</w:t>
+      </w:r>
+    </w:p>
+    <w:p>
+      <w:r>
+        <w:br/>
+      </w:r>
+      <w:r>
+        <w:t xml:space="preserve">In addition to the </w:t>
+      </w:r>
+      <w:r>
+        <w:t xml:space="preserve">general </w:t>
+      </w:r>
+      <w:r>
+        <w:t>platforming</w:t>
+      </w:r>
+      <w:r>
+        <w:t xml:space="preserve">, there will be some climbing mechanics </w:t>
+      </w:r>
+      <w:r>
+        <w:t>like</w:t>
+      </w:r>
+      <w:r>
+        <w:t xml:space="preserve"> those found in Spider-Man, Legend of Zelda</w:t>
+      </w:r>
+      <w:r>
+        <w:t>: Breath of the Wild, or Shadow of the Colossus</w:t>
+      </w:r>
+      <w:r>
+        <w:t xml:space="preserve"> </w:t>
+      </w:r>
+      <w:r>
+        <w:t>that will attempt to capture the dynamic movements of house cats. The player will be able to climb on surfaces and carry some vertical momentum to assist with platfor</w:t>
+      </w:r>
+      <w:r>
+        <w:t>ming.</w:t>
+      </w:r>
+    </w:p>
+    <w:p/>
+    <w:p>
+      <w:r>
+        <w:t>Our goal is that the player movement feels light and nimble, giving the player multiple ways of traversing the environment.</w:t>
+      </w:r>
+      <w:r>
+        <w:t xml:space="preserve"> Through interacting with their surroundings (ex. Climbing walls, balancing on slacklines), the player should have a large degree of horizontal and vertical mobility.</w:t>
+      </w:r>
+    </w:p>
+    <w:p/>
     <w:p>
       <w:pPr>
         <w:pStyle w:val="Heading1"/>
@@ -148,15 +226,22 @@
           <w:szCs w:val="28"/>
         </w:rPr>
       </w:pPr>
-      <w:bookmarkStart w:colFirst="0" w:colLast="0" w:name="_heading=h.wbft3l4583ok" w:id="0"/>
+      <w:bookmarkStart w:id="0" w:name="_heading=h.wbft3l4583ok" w:colFirst="0" w:colLast="0"/>
       <w:bookmarkEnd w:id="0"/>
       <w:r>
         <w:rPr>
           <w:sz w:val="28"/>
           <w:szCs w:val="28"/>
-          <w:rtl w:val="0"/>
         </w:rPr>
-        <w:t xml:space="preserve">Game Mechanic Specifics</w:t>
+        <w:lastRenderedPageBreak/>
+        <w:t>Game M</w:t>
+      </w:r>
+      <w:r>
+        <w:rPr>
+          <w:sz w:val="28"/>
+          <w:szCs w:val="28"/>
+        </w:rPr>
+        <w:t>echanic Specifics</w:t>
       </w:r>
     </w:p>
     <w:p>
@@ -165,24 +250,34 @@
           <w:ilvl w:val="0"/>
           <w:numId w:val="1"/>
         </w:numPr>
-        <w:spacing w:after="0" w:afterAutospacing="0"/>
-        <w:ind w:left="720" w:hanging="360"/>
+        <w:spacing w:after="0"/>
+      </w:pPr>
+      <w:r>
         <w:rPr>
-          <w:u w:val="none"/>
+          <w:b/>
         </w:rPr>
-      </w:pPr>
-      <w:r>
-        <w:rPr>
-          <w:b w:val="1"/>
-          <w:rtl w:val="0"/>
-        </w:rPr>
-        <w:t xml:space="preserve">Picking up &amp; Holding Objects</w:t>
-      </w:r>
-      <w:r>
-        <w:rPr>
-          <w:rtl w:val="0"/>
-        </w:rPr>
-        <w:t xml:space="preserve">: Player will hold LMB to pick up an item off of the ground. When the player releases LMB, the item will be dropped. This will function similar to the game Skyrim where there is no holding animation, but instead the object will float directly in front the the player’s camera</w:t>
+        <w:t>Picking up &amp; Holding Objects</w:t>
+      </w:r>
+      <w:r>
+        <w:t xml:space="preserve">: Player will hold LMB to pick up an item </w:t>
+      </w:r>
+      <w:r>
+        <w:t>off</w:t>
+      </w:r>
+      <w:r>
+        <w:t xml:space="preserve"> the ground. When the player releases LMB, the item will be dropped. This will function </w:t>
+      </w:r>
+      <w:r>
+        <w:t>like</w:t>
+      </w:r>
+      <w:r>
+        <w:t xml:space="preserve"> the game Skyrim where there is no holding animation, but instea</w:t>
+      </w:r>
+      <w:r>
+        <w:t>d the object will float directly in front the</w:t>
+      </w:r>
+      <w:r>
+        <w:t xml:space="preserve"> player’s camera</w:t>
       </w:r>
     </w:p>
     <w:p>
@@ -191,24 +286,31 @@
           <w:ilvl w:val="0"/>
           <w:numId w:val="1"/>
         </w:numPr>
-        <w:spacing w:after="0" w:afterAutospacing="0"/>
-        <w:ind w:left="720" w:hanging="360"/>
+        <w:spacing w:after="0"/>
         <w:rPr>
-          <w:b w:val="1"/>
+          <w:b/>
         </w:rPr>
       </w:pPr>
       <w:r>
         <w:rPr>
-          <w:b w:val="1"/>
-          <w:rtl w:val="0"/>
+          <w:b/>
         </w:rPr>
-        <w:t xml:space="preserve">Throwing Objects:</w:t>
-      </w:r>
-      <w:r>
-        <w:rPr>
-          <w:rtl w:val="0"/>
-        </w:rPr>
-        <w:t xml:space="preserve"> Player will press RMB while holding an object to throw it in the direction the player is looking. When an object is thrown, a force will be applied to the object. The distance and velocity that the object will travel is dependent on the object’s mass. This mechanic will be integral for progressing in the game for situations where you have to get an object to an untraversable location. There will also be a feature where some items will be breakable, meaning that when an item is thrown and hits the ground, it shatters.</w:t>
+        <w:t>Throwing Objects:</w:t>
+      </w:r>
+      <w:r>
+        <w:t xml:space="preserve"> Player will press RMB while holding an object to throw it in the direction the player is looking. When an object is thrown, a force will be applied to the object. The dista</w:t>
+      </w:r>
+      <w:r>
+        <w:t xml:space="preserve">nce and velocity that the object will travel is dependent on the object’s mass. This mechanic will be integral for progressing in the game for situations where you </w:t>
+      </w:r>
+      <w:r>
+        <w:t>must</w:t>
+      </w:r>
+      <w:r>
+        <w:t xml:space="preserve"> get an object to an untraversable location. There will also be a feature where some </w:t>
+      </w:r>
+      <w:r>
+        <w:t>items will be breakable, meaning that when an item is thrown and hits the ground, it shatters.</w:t>
       </w:r>
     </w:p>
     <w:p>
@@ -217,24 +319,19 @@
           <w:ilvl w:val="0"/>
           <w:numId w:val="1"/>
         </w:numPr>
-        <w:spacing w:after="0" w:afterAutospacing="0"/>
-        <w:ind w:left="720" w:hanging="360"/>
+        <w:spacing w:after="0"/>
         <w:rPr>
-          <w:b w:val="1"/>
+          <w:b/>
         </w:rPr>
       </w:pPr>
       <w:r>
         <w:rPr>
-          <w:b w:val="1"/>
-          <w:rtl w:val="0"/>
+          <w:b/>
         </w:rPr>
         <w:t xml:space="preserve">Jumping: </w:t>
       </w:r>
       <w:r>
-        <w:rPr>
-          <w:rtl w:val="0"/>
-        </w:rPr>
-        <w:t xml:space="preserve">Players have 2 jump charges that can be used by pressing SPACE (double jump). Jump charges are recharged when the player collides with the ground.</w:t>
+        <w:t>Players have 2 jump charges that can be used by pressing SPACE (double jump). Jump charges are recharged when the player collides with the ground.</w:t>
       </w:r>
     </w:p>
     <w:p>
@@ -243,24 +340,25 @@
           <w:ilvl w:val="0"/>
           <w:numId w:val="1"/>
         </w:numPr>
-        <w:spacing w:after="0" w:afterAutospacing="0"/>
-        <w:ind w:left="720" w:hanging="360"/>
+        <w:spacing w:after="0"/>
         <w:rPr>
-          <w:b w:val="1"/>
+          <w:b/>
         </w:rPr>
       </w:pPr>
       <w:r>
         <w:rPr>
-          <w:b w:val="1"/>
-          <w:rtl w:val="0"/>
+          <w:b/>
         </w:rPr>
-        <w:t xml:space="preserve">Climbing: </w:t>
+        <w:t>Climb</w:t>
       </w:r>
       <w:r>
         <w:rPr>
-          <w:rtl w:val="0"/>
+          <w:b/>
         </w:rPr>
-        <w:t xml:space="preserve">Players can hold SPACE and a directional key (WASD) while colliding with a vertical wall to climb. The distance that the player can climb will be proportional to the player’s vertical and horizontal velocity when beginning to climb.</w:t>
+        <w:t xml:space="preserve">ing: </w:t>
+      </w:r>
+      <w:r>
+        <w:t>Players can hold SPACE and a directional key (WASD) while colliding with a vertical wall to climb. The distance that the player can climb will be proportional to the player’s vertical and horizontal velocity when beginning to climb.</w:t>
       </w:r>
     </w:p>
     <w:p>
@@ -269,24 +367,22 @@
           <w:ilvl w:val="0"/>
           <w:numId w:val="1"/>
         </w:numPr>
-        <w:spacing w:after="0" w:afterAutospacing="0"/>
-        <w:ind w:left="720" w:hanging="360"/>
+        <w:spacing w:after="0"/>
         <w:rPr>
-          <w:b w:val="1"/>
+          <w:b/>
         </w:rPr>
       </w:pPr>
       <w:r>
         <w:rPr>
-          <w:b w:val="1"/>
-          <w:rtl w:val="0"/>
+          <w:b/>
         </w:rPr>
         <w:t xml:space="preserve">Pressure Plates: </w:t>
       </w:r>
       <w:r>
-        <w:rPr>
-          <w:rtl w:val="0"/>
-        </w:rPr>
-        <w:t xml:space="preserve">An intractable object in the world that will have specific behaviour when a correct item is placed on top.</w:t>
+        <w:t>A</w:t>
+      </w:r>
+      <w:r>
+        <w:t>n intractable object in the world that will have specific behaviour when a correct item is placed on top.</w:t>
       </w:r>
     </w:p>
     <w:p>
@@ -295,24 +391,22 @@
           <w:ilvl w:val="0"/>
           <w:numId w:val="1"/>
         </w:numPr>
-        <w:spacing w:after="0" w:afterAutospacing="0"/>
-        <w:ind w:left="720" w:hanging="360"/>
+        <w:spacing w:after="0"/>
         <w:rPr>
-          <w:b w:val="1"/>
+          <w:b/>
         </w:rPr>
       </w:pPr>
       <w:r>
         <w:rPr>
-          <w:b w:val="1"/>
-          <w:rtl w:val="0"/>
+          <w:b/>
         </w:rPr>
         <w:t xml:space="preserve">Slacklines/Balancing: </w:t>
       </w:r>
       <w:r>
-        <w:rPr>
-          <w:rtl w:val="0"/>
-        </w:rPr>
-        <w:t xml:space="preserve">A mini-game type activity where the player will perform a “balancing act” across tight-rope-like terrain. The player will use A and D to ensure that their character is not leaning too far in one direction.</w:t>
+        <w:t xml:space="preserve">A mini-game type activity where the player will perform a “balancing act” across tight-rope-like terrain. The player will use A </w:t>
+      </w:r>
+      <w:r>
+        <w:t>and D to ensure that their character is not leaning too far in one direction.</w:t>
       </w:r>
     </w:p>
     <w:p>
@@ -321,130 +415,221 @@
           <w:ilvl w:val="0"/>
           <w:numId w:val="1"/>
         </w:numPr>
-        <w:ind w:left="720" w:hanging="360"/>
         <w:rPr>
-          <w:b w:val="1"/>
+          <w:b/>
         </w:rPr>
       </w:pPr>
       <w:r>
         <w:rPr>
-          <w:b w:val="1"/>
-          <w:rtl w:val="0"/>
+          <w:b/>
         </w:rPr>
         <w:t xml:space="preserve">Interactive Doors: </w:t>
       </w:r>
       <w:r>
-        <w:rPr>
-          <w:rtl w:val="0"/>
-        </w:rPr>
-        <w:t xml:space="preserve">There will be various doors in the world that the player will have to open. Some of the behaviour of doors are as follows: Inserting a key into a keyhole, pressing E to open, displaying the status of the door (ie: Locked, Press ‘E’ to open), etc.</w:t>
-      </w:r>
-      <w:r>
-        <w:rPr>
-          <w:rtl w:val="0"/>
-        </w:rPr>
+        <w:t xml:space="preserve">There will be various doors in the world that the player will have to open. Some of the </w:t>
+      </w:r>
+      <w:r>
+        <w:t>behaviours</w:t>
+      </w:r>
+      <w:r>
+        <w:t xml:space="preserve"> of doors are as follows: Inserting a key into a keyhole, pres</w:t>
+      </w:r>
+      <w:r>
+        <w:t>sing E to open, displaying the status of the door (</w:t>
+      </w:r>
+      <w:proofErr w:type="spellStart"/>
+      <w:r>
+        <w:t>ie</w:t>
+      </w:r>
+      <w:proofErr w:type="spellEnd"/>
+      <w:r>
+        <w:t>: Locked, Press ‘E’ to open), etc.</w:t>
       </w:r>
     </w:p>
     <w:p>
       <w:pPr>
         <w:pStyle w:val="Heading1"/>
-        <w:rPr/>
-      </w:pPr>
-      <w:r>
-        <w:rPr>
-          <w:rtl w:val="0"/>
-        </w:rPr>
-        <w:t xml:space="preserve">Target Audience</w:t>
-      </w:r>
-    </w:p>
-    <w:p>
-      <w:pPr>
-        <w:rPr/>
-      </w:pPr>
-      <w:r>
-        <w:rPr>
-          <w:rtl w:val="0"/>
-        </w:rPr>
-        <w:t xml:space="preserve">This game is targeted towards a casual platformer fan/streamer market. Given the simple subject matter and somewhat frustrating platforming, it is meant to be accessible to a wide breadth of players, though it will be quite challenging for younger gamers. Similar games have seen success with this market by providing a low barrier of entry but requiring a relatively high level of skill to complete the game.</w:t>
-        <w:br w:type="textWrapping"/>
-        <w:br w:type="textWrapping"/>
-        <w:t xml:space="preserve">Given the clear goal of the game and a focus on movement techniques, an extended lifespan could be found in the speedrunning community. Given a relatively open-ended challenge, various techniques could be developed to help players complete the game in shorter times once they have mastered the game’s controls.</w:t>
+      </w:pPr>
+      <w:r>
+        <w:t>Target Audience</w:t>
+      </w:r>
+    </w:p>
+    <w:p>
+      <w:r>
+        <w:t>This game is targeted towards a casual platformer fan/streamer market. Given the simple subject matter and somewhat frustrating platforming, it is meant</w:t>
+      </w:r>
+      <w:r>
+        <w:t xml:space="preserve"> to be accessible to a wide breadth of players, though it will be quite challenging for younger gamers. Similar games have seen success with this market by providing a low barrier of entry but requiring a relatively high level of skill to complete the game</w:t>
+      </w:r>
+      <w:r>
+        <w:t>.</w:t>
+      </w:r>
+      <w:r>
+        <w:br/>
+      </w:r>
+      <w:r>
+        <w:br/>
+        <w:t>The story and themes have also been streamlined so that most casual players/viewers should be able to identify and relate to the game world very quickly, making it comparatively accessible when viewed alongside other games in the genre.</w:t>
+      </w:r>
+      <w:r>
+        <w:br/>
+      </w:r>
+      <w:r>
+        <w:br/>
+        <w:t xml:space="preserve">Given the clear goal of the game and a focus on movement techniques, an extended lifespan could be found in the </w:t>
+      </w:r>
+      <w:proofErr w:type="spellStart"/>
+      <w:r>
+        <w:t>speedrunning</w:t>
+      </w:r>
+      <w:proofErr w:type="spellEnd"/>
+      <w:r>
+        <w:t xml:space="preserve"> community. Given a relatively open-ended challenge, various techniques could be developed to help players complete the game in s</w:t>
+      </w:r>
+      <w:r>
+        <w:t>horter times once they have mastered the game’s controls.</w:t>
       </w:r>
     </w:p>
     <w:p>
       <w:pPr>
         <w:pStyle w:val="Heading1"/>
-        <w:rPr/>
-      </w:pPr>
-      <w:r>
-        <w:rPr>
-          <w:rtl w:val="0"/>
-        </w:rPr>
-        <w:t xml:space="preserve">Monetary Strategies</w:t>
-      </w:r>
-    </w:p>
-    <w:p>
-      <w:pPr>
-        <w:rPr/>
-      </w:pPr>
-      <w:r>
-        <w:rPr>
-          <w:rtl w:val="0"/>
-        </w:rPr>
-        <w:t xml:space="preserve">This game is being targeted as a one-time purchase. It will be priced competitively with games of similar scope and gameplay such as: Human Fall Flat, Portal, Getting Over It With Bennett Foddy, Jump King, Grow Home, or Celeste at a suggested retail price of $15. This will allow it to compete with similar platformers/puzzle games which have been successful over the past several years.</w:t>
-        <w:br w:type="textWrapping"/>
-        <w:br w:type="textWrapping"/>
-        <w:t xml:space="preserve">Additional revenue could either be generated via additional DLC levels following the release of the game, or by re-using the climbing mechanics developed for this game to offset the development costs of a larger AAA title.</w:t>
+      </w:pPr>
+      <w:r>
+        <w:t>Monetary Strategies</w:t>
+      </w:r>
+    </w:p>
+    <w:p>
+      <w:r>
+        <w:t xml:space="preserve">This game is being targeted as a one-time purchase. It will be priced competitively with games of similar scope and gameplay such as: Human Fall Flat, Portal, Getting Over It </w:t>
+      </w:r>
+      <w:proofErr w:type="gramStart"/>
+      <w:r>
+        <w:t>Wit</w:t>
+      </w:r>
+      <w:r>
+        <w:t>h</w:t>
+      </w:r>
+      <w:proofErr w:type="gramEnd"/>
+      <w:r>
+        <w:t xml:space="preserve"> Bennett </w:t>
+      </w:r>
+      <w:proofErr w:type="spellStart"/>
+      <w:r>
+        <w:t>Foddy</w:t>
+      </w:r>
+      <w:proofErr w:type="spellEnd"/>
+      <w:r>
+        <w:t xml:space="preserve">, Jump King, </w:t>
+      </w:r>
+      <w:r>
+        <w:lastRenderedPageBreak/>
+        <w:t>Grow Home, or Celeste at a suggested retail price of $15. This will allow it to compete with similar platformers/puzzle games which have been successful over the past several years.</w:t>
+      </w:r>
+      <w:r>
+        <w:br/>
+      </w:r>
+      <w:r>
+        <w:br/>
+        <w:t xml:space="preserve">Additional revenue could either be generated </w:t>
+      </w:r>
+      <w:r>
+        <w:t>via additional DLC levels following the release of the game</w:t>
+      </w:r>
+      <w:r>
+        <w:t xml:space="preserve">, or by re-using </w:t>
+      </w:r>
+      <w:r>
+        <w:t xml:space="preserve">some of the movement </w:t>
+      </w:r>
+      <w:r>
+        <w:t>mechanics developed for this game to offset the development costs of a larger AAA title.</w:t>
       </w:r>
     </w:p>
     <w:p>
       <w:pPr>
         <w:pStyle w:val="Heading1"/>
-        <w:rPr/>
-      </w:pPr>
-      <w:r>
-        <w:rPr>
-          <w:rtl w:val="0"/>
-        </w:rPr>
-        <w:t xml:space="preserve">Basic Technical Strategies</w:t>
-      </w:r>
-    </w:p>
-    <w:p>
-      <w:pPr>
-        <w:rPr/>
-      </w:pPr>
-      <w:r>
-        <w:rPr>
-          <w:rtl w:val="0"/>
-        </w:rPr>
-        <w:br w:type="textWrapping"/>
-        <w:t xml:space="preserve">This will be a 3D single player game. While no leaderboards/network communication is targeted for the initial version, this may be possible to add in the future if a sufficient community is built up for the game.</w:t>
-        <w:br w:type="textWrapping"/>
-        <w:br w:type="textWrapping"/>
-        <w:t xml:space="preserve">Given that our team does not have a dedicated artist, all animations/interactions will be simplistic (ex. ‘Held’ objects will hover in front of the character rather than being physically held by the character). Models will be based on broadly available assets so that we do not require specific character/environment models.</w:t>
-        <w:br w:type="textWrapping"/>
-        <w:br w:type="textWrapping"/>
-        <w:t xml:space="preserve">The player character will require some animations for movement, however the environments will be mostly static to minimize animation requirements. Similarly, there will be physics requirements for the player movement and puzzles, though there will be limited to no enemy characters which will require animations/physics. This will allow us to focus on a smooth player experience without needing to dedicate resources to other areas of gameplay.</w:t>
-        <w:br w:type="textWrapping"/>
-        <w:br w:type="textWrapping"/>
-        <w:t xml:space="preserve">Since gameplay will be constrained to a single environment, we will only require a small number of music tracks/sound effects.</w:t>
-        <w:br w:type="textWrapping"/>
-        <w:br w:type="textWrapping"/>
-        <w:t xml:space="preserve">Additional animations and sound effects could be added to provide additional charm and draw attention online (similar to Untitled Goose Game or Stray).</w:t>
+      </w:pPr>
+      <w:r>
+        <w:t>Basic Technical Strategies</w:t>
+      </w:r>
+    </w:p>
+    <w:p>
+      <w:r>
+        <w:br/>
+        <w:t>This will be a 3D single player game. While no lea</w:t>
+      </w:r>
+      <w:r>
+        <w:t>derboards/network communication is targeted for the initial version, this may be possible to add in the future if a sufficient community is built up for the game.</w:t>
+      </w:r>
+      <w:r>
+        <w:br/>
+      </w:r>
+      <w:r>
+        <w:br/>
+        <w:t>Given that our team does not have a dedicated artist, all animations/interactions will be si</w:t>
+      </w:r>
+      <w:r>
+        <w:t>mplistic (ex. ‘Held’ objects will hover in front of the character rather than being physically held by the character). Models will be based on broadly available assets so that we do not require specific character/environment models.</w:t>
+      </w:r>
+      <w:r>
+        <w:br/>
+      </w:r>
+      <w:r>
+        <w:br/>
+        <w:t>The player character w</w:t>
+      </w:r>
+      <w:r>
+        <w:t>ill require some animations for movement, however the environments will be mostly static to minimize animation requirements. Similarly, there will be physics requirements for the player movement and puzzles, though there will be limited to no enemy charact</w:t>
+      </w:r>
+      <w:r>
+        <w:t>ers which will require animations/physics. This will allow us to focus on a smooth player experience without needing to dedicate resources to other areas of gameplay.</w:t>
+      </w:r>
+      <w:r>
+        <w:br/>
+      </w:r>
+      <w:r>
+        <w:br/>
+        <w:t>Since gameplay will be constrained to a single environment, we will only require a small</w:t>
+      </w:r>
+      <w:r>
+        <w:t xml:space="preserve"> number of music tracks/sound effects.</w:t>
+      </w:r>
+      <w:r>
+        <w:br/>
+      </w:r>
+      <w:r>
+        <w:br/>
+        <w:t xml:space="preserve">Additional animations and sound effects could be added to provide additional charm and draw attention </w:t>
+      </w:r>
+      <w:r>
+        <w:t>to the game via online video sharing</w:t>
+      </w:r>
+      <w:r>
+        <w:t xml:space="preserve"> (</w:t>
+      </w:r>
+      <w:r>
+        <w:t>like</w:t>
+      </w:r>
+      <w:r>
+        <w:t xml:space="preserve"> Untitled Goose Game or Stray).</w:t>
       </w:r>
     </w:p>
     <w:sectPr>
-      <w:pgSz w:h="15840" w:w="12240" w:orient="portrait"/>
-      <w:pgMar w:bottom="1440" w:top="1440" w:left="1440" w:right="1440" w:header="708" w:footer="708"/>
+      <w:pgSz w:w="12240" w:h="15840"/>
+      <w:pgMar w:top="1440" w:right="1440" w:bottom="1440" w:left="1440" w:header="708" w:footer="708" w:gutter="0"/>
       <w:pgNumType w:start="1"/>
+      <w:cols w:space="720"/>
     </w:sectPr>
   </w:body>
 </w:document>
 </file>
 
 <file path=word/numbering.xml><?xml version="1.0" encoding="utf-8"?>
-<w:numbering xmlns:mc="http://schemas.openxmlformats.org/markup-compatibility/2006" xmlns:o="urn:schemas-microsoft-com:office:office" xmlns:r="http://schemas.openxmlformats.org/officeDocument/2006/relationships" xmlns:m="http://schemas.openxmlformats.org/officeDocument/2006/math" xmlns:v="urn:schemas-microsoft-com:vml" xmlns:wp="http://schemas.openxmlformats.org/drawingml/2006/wordprocessingDrawing" xmlns:w10="urn:schemas-microsoft-com:office:word" xmlns:w="http://schemas.openxmlformats.org/wordprocessingml/2006/main" xmlns:wne="http://schemas.microsoft.com/office/word/2006/wordml" xmlns:sl="http://schemas.openxmlformats.org/schemaLibrary/2006/main" xmlns:a="http://schemas.openxmlformats.org/drawingml/2006/main" xmlns:pic="http://schemas.openxmlformats.org/drawingml/2006/picture" xmlns:c="http://schemas.openxmlformats.org/drawingml/2006/chart" xmlns:lc="http://schemas.openxmlformats.org/drawingml/2006/lockedCanvas" xmlns:dgm="http://schemas.openxmlformats.org/drawingml/2006/diagram" xmlns:wps="http://schemas.microsoft.com/office/word/2010/wordprocessingShape" xmlns:wpg="http://schemas.microsoft.com/office/word/2010/wordprocessingGroup" xmlns:w14="http://schemas.microsoft.com/office/word/2010/wordml" xmlns:w15="http://schemas.microsoft.com/office/word/2012/wordml">
-  <w:abstractNum w:abstractNumId="1">
+<w:numbering xmlns:wpc="http://schemas.microsoft.com/office/word/2010/wordprocessingCanvas" xmlns:cx="http://schemas.microsoft.com/office/drawing/2014/chartex" xmlns:cx1="http://schemas.microsoft.com/office/drawing/2015/9/8/chartex" xmlns:cx2="http://schemas.microsoft.com/office/drawing/2015/10/21/chartex" xmlns:cx3="http://schemas.microsoft.com/office/drawing/2016/5/9/chartex" xmlns:cx4="http://schemas.microsoft.com/office/drawing/2016/5/10/chartex" xmlns:cx5="http://schemas.microsoft.com/office/drawing/2016/5/11/chartex" xmlns:cx6="http://schemas.microsoft.com/office/drawing/2016/5/12/chartex" xmlns:cx7="http://schemas.microsoft.com/office/drawing/2016/5/13/chartex" xmlns:cx8="http://schemas.microsoft.com/office/drawing/2016/5/14/chartex" xmlns:mc="http://schemas.openxmlformats.org/markup-compatibility/2006" xmlns:aink="http://schemas.microsoft.com/office/drawing/2016/ink" xmlns:am3d="http://schemas.microsoft.com/office/drawing/2017/model3d" xmlns:o="urn:schemas-microsoft-com:office:office" xmlns:r="http://schemas.openxmlformats.org/officeDocument/2006/relationships" xmlns:m="http://schemas.openxmlformats.org/officeDocument/2006/math" xmlns:v="urn:schemas-microsoft-com:vml" xmlns:wp14="http://schemas.microsoft.com/office/word/2010/wordprocessingDrawing" xmlns:wp="http://schemas.openxmlformats.org/drawingml/2006/wordprocessingDrawing" xmlns:w10="urn:schemas-microsoft-com:office:word" xmlns:w="http://schemas.openxmlformats.org/wordprocessingml/2006/main" xmlns:w14="http://schemas.microsoft.com/office/word/2010/wordml" xmlns:w15="http://schemas.microsoft.com/office/word/2012/wordml" xmlns:w16cex="http://schemas.microsoft.com/office/word/2018/wordml/cex" xmlns:w16cid="http://schemas.microsoft.com/office/word/2016/wordml/cid" xmlns:w16="http://schemas.microsoft.com/office/word/2018/wordml" xmlns:w16sdtdh="http://schemas.microsoft.com/office/word/2020/wordml/sdtdatahash" xmlns:w16se="http://schemas.microsoft.com/office/word/2015/wordml/symex" xmlns:wpg="http://schemas.microsoft.com/office/word/2010/wordprocessingGroup" xmlns:wpi="http://schemas.microsoft.com/office/word/2010/wordprocessingInk" xmlns:wne="http://schemas.microsoft.com/office/word/2006/wordml" xmlns:wps="http://schemas.microsoft.com/office/word/2010/wordprocessingShape" mc:Ignorable="w14 w15 w16se w16cid w16 w16cex w16sdtdh wp14">
+  <w:abstractNum w:abstractNumId="0" w15:restartNumberingAfterBreak="0">
+    <w:nsid w:val="3B514F11"/>
+    <w:multiLevelType w:val="multilevel"/>
+    <w:tmpl w:val="2AD82C2C"/>
     <w:lvl w:ilvl="0">
       <w:start w:val="1"/>
       <w:numFmt w:val="bullet"/>
@@ -555,20 +740,20 @@
     </w:lvl>
   </w:abstractNum>
   <w:num w:numId="1">
-    <w:abstractNumId w:val="1"/>
+    <w:abstractNumId w:val="0"/>
   </w:num>
 </w:numbering>
 </file>
 
 <file path=word/styles.xml><?xml version="1.0" encoding="utf-8"?>
-<w:styles xmlns:mc="http://schemas.openxmlformats.org/markup-compatibility/2006" xmlns:o="urn:schemas-microsoft-com:office:office" xmlns:r="http://schemas.openxmlformats.org/officeDocument/2006/relationships" xmlns:m="http://schemas.openxmlformats.org/officeDocument/2006/math" xmlns:v="urn:schemas-microsoft-com:vml" xmlns:wp="http://schemas.openxmlformats.org/drawingml/2006/wordprocessingDrawing" xmlns:w10="urn:schemas-microsoft-com:office:word" xmlns:w="http://schemas.openxmlformats.org/wordprocessingml/2006/main" xmlns:wne="http://schemas.microsoft.com/office/word/2006/wordml" xmlns:sl="http://schemas.openxmlformats.org/schemaLibrary/2006/main" xmlns:a="http://schemas.openxmlformats.org/drawingml/2006/main" xmlns:pic="http://schemas.openxmlformats.org/drawingml/2006/picture" xmlns:c="http://schemas.openxmlformats.org/drawingml/2006/chart" xmlns:lc="http://schemas.openxmlformats.org/drawingml/2006/lockedCanvas" xmlns:dgm="http://schemas.openxmlformats.org/drawingml/2006/diagram" xmlns:wps="http://schemas.microsoft.com/office/word/2010/wordprocessingShape" xmlns:wpg="http://schemas.microsoft.com/office/word/2010/wordprocessingGroup" xmlns:w14="http://schemas.microsoft.com/office/word/2010/wordml" xmlns:w15="http://schemas.microsoft.com/office/word/2012/wordml">
+<w:styles xmlns:mc="http://schemas.openxmlformats.org/markup-compatibility/2006" xmlns:r="http://schemas.openxmlformats.org/officeDocument/2006/relationships" xmlns:w="http://schemas.openxmlformats.org/wordprocessingml/2006/main" xmlns:w14="http://schemas.microsoft.com/office/word/2010/wordml" xmlns:w15="http://schemas.microsoft.com/office/word/2012/wordml" xmlns:w16cex="http://schemas.microsoft.com/office/word/2018/wordml/cex" xmlns:w16cid="http://schemas.microsoft.com/office/word/2016/wordml/cid" xmlns:w16="http://schemas.microsoft.com/office/word/2018/wordml" xmlns:w16sdtdh="http://schemas.microsoft.com/office/word/2020/wordml/sdtdatahash" xmlns:w16se="http://schemas.microsoft.com/office/word/2015/wordml/symex" mc:Ignorable="w14 w15 w16se w16cid w16 w16cex w16sdtdh">
   <w:docDefaults>
     <w:rPrDefault>
       <w:rPr>
-        <w:rFonts w:ascii="Calibri" w:cs="Calibri" w:eastAsia="Calibri" w:hAnsi="Calibri"/>
+        <w:rFonts w:ascii="Calibri" w:eastAsia="Calibri" w:hAnsi="Calibri" w:cs="Calibri"/>
         <w:sz w:val="22"/>
         <w:szCs w:val="22"/>
-        <w:lang w:val="en-CA"/>
+        <w:lang w:val="en-CA" w:eastAsia="en-CA" w:bidi="ar-SA"/>
       </w:rPr>
     </w:rPrDefault>
     <w:pPrDefault>
@@ -577,24 +762,405 @@
       </w:pPr>
     </w:pPrDefault>
   </w:docDefaults>
-  <w:style w:type="paragraph" w:styleId="Normal" w:default="1">
-    <w:name w:val="normal"/>
-  </w:style>
-  <w:style w:type="table" w:styleId="TableNormal" w:default="1">
-    <w:name w:val="Table Normal"/>
+  <w:latentStyles w:defLockedState="0" w:defUIPriority="99" w:defSemiHidden="0" w:defUnhideWhenUsed="0" w:defQFormat="0" w:count="376">
+    <w:lsdException w:name="Normal" w:uiPriority="0" w:qFormat="1"/>
+    <w:lsdException w:name="heading 1" w:uiPriority="9" w:qFormat="1"/>
+    <w:lsdException w:name="heading 2" w:semiHidden="1" w:uiPriority="9" w:unhideWhenUsed="1" w:qFormat="1"/>
+    <w:lsdException w:name="heading 3" w:semiHidden="1" w:uiPriority="9" w:unhideWhenUsed="1" w:qFormat="1"/>
+    <w:lsdException w:name="heading 4" w:semiHidden="1" w:uiPriority="9" w:unhideWhenUsed="1" w:qFormat="1"/>
+    <w:lsdException w:name="heading 5" w:semiHidden="1" w:uiPriority="9" w:unhideWhenUsed="1" w:qFormat="1"/>
+    <w:lsdException w:name="heading 6" w:semiHidden="1" w:uiPriority="9" w:unhideWhenUsed="1" w:qFormat="1"/>
+    <w:lsdException w:name="heading 7" w:semiHidden="1" w:uiPriority="9" w:unhideWhenUsed="1" w:qFormat="1"/>
+    <w:lsdException w:name="heading 8" w:semiHidden="1" w:uiPriority="9" w:unhideWhenUsed="1" w:qFormat="1"/>
+    <w:lsdException w:name="heading 9" w:semiHidden="1" w:uiPriority="9" w:unhideWhenUsed="1" w:qFormat="1"/>
+    <w:lsdException w:name="index 1" w:semiHidden="1" w:unhideWhenUsed="1"/>
+    <w:lsdException w:name="index 2" w:semiHidden="1" w:unhideWhenUsed="1"/>
+    <w:lsdException w:name="index 3" w:semiHidden="1" w:unhideWhenUsed="1"/>
+    <w:lsdException w:name="index 4" w:semiHidden="1" w:unhideWhenUsed="1"/>
+    <w:lsdException w:name="index 5" w:semiHidden="1" w:unhideWhenUsed="1"/>
+    <w:lsdException w:name="index 6" w:semiHidden="1" w:unhideWhenUsed="1"/>
+    <w:lsdException w:name="index 7" w:semiHidden="1" w:unhideWhenUsed="1"/>
+    <w:lsdException w:name="index 8" w:semiHidden="1" w:unhideWhenUsed="1"/>
+    <w:lsdException w:name="index 9" w:semiHidden="1" w:unhideWhenUsed="1"/>
+    <w:lsdException w:name="toc 1" w:semiHidden="1" w:uiPriority="39" w:unhideWhenUsed="1"/>
+    <w:lsdException w:name="toc 2" w:semiHidden="1" w:uiPriority="39" w:unhideWhenUsed="1"/>
+    <w:lsdException w:name="toc 3" w:semiHidden="1" w:uiPriority="39" w:unhideWhenUsed="1"/>
+    <w:lsdException w:name="toc 4" w:semiHidden="1" w:uiPriority="39" w:unhideWhenUsed="1"/>
+    <w:lsdException w:name="toc 5" w:semiHidden="1" w:uiPriority="39" w:unhideWhenUsed="1"/>
+    <w:lsdException w:name="toc 6" w:semiHidden="1" w:uiPriority="39" w:unhideWhenUsed="1"/>
+    <w:lsdException w:name="toc 7" w:semiHidden="1" w:uiPriority="39" w:unhideWhenUsed="1"/>
+    <w:lsdException w:name="toc 8" w:semiHidden="1" w:uiPriority="39" w:unhideWhenUsed="1"/>
+    <w:lsdException w:name="toc 9" w:semiHidden="1" w:uiPriority="39" w:unhideWhenUsed="1"/>
+    <w:lsdException w:name="Normal Indent" w:semiHidden="1" w:unhideWhenUsed="1"/>
+    <w:lsdException w:name="footnote text" w:semiHidden="1" w:unhideWhenUsed="1"/>
+    <w:lsdException w:name="annotation text" w:semiHidden="1" w:unhideWhenUsed="1"/>
+    <w:lsdException w:name="header" w:semiHidden="1" w:unhideWhenUsed="1"/>
+    <w:lsdException w:name="footer" w:semiHidden="1" w:unhideWhenUsed="1"/>
+    <w:lsdException w:name="index heading" w:semiHidden="1" w:unhideWhenUsed="1"/>
+    <w:lsdException w:name="caption" w:semiHidden="1" w:uiPriority="35" w:unhideWhenUsed="1" w:qFormat="1"/>
+    <w:lsdException w:name="table of figures" w:semiHidden="1" w:unhideWhenUsed="1"/>
+    <w:lsdException w:name="envelope address" w:semiHidden="1" w:unhideWhenUsed="1"/>
+    <w:lsdException w:name="envelope return" w:semiHidden="1" w:unhideWhenUsed="1"/>
+    <w:lsdException w:name="footnote reference" w:semiHidden="1" w:unhideWhenUsed="1"/>
+    <w:lsdException w:name="annotation reference" w:semiHidden="1" w:unhideWhenUsed="1"/>
+    <w:lsdException w:name="line number" w:semiHidden="1" w:unhideWhenUsed="1"/>
+    <w:lsdException w:name="page number" w:semiHidden="1" w:unhideWhenUsed="1"/>
+    <w:lsdException w:name="endnote reference" w:semiHidden="1" w:unhideWhenUsed="1"/>
+    <w:lsdException w:name="endnote text" w:semiHidden="1" w:unhideWhenUsed="1"/>
+    <w:lsdException w:name="table of authorities" w:semiHidden="1" w:unhideWhenUsed="1"/>
+    <w:lsdException w:name="macro" w:semiHidden="1" w:unhideWhenUsed="1"/>
+    <w:lsdException w:name="toa heading" w:semiHidden="1" w:unhideWhenUsed="1"/>
+    <w:lsdException w:name="List" w:semiHidden="1" w:unhideWhenUsed="1"/>
+    <w:lsdException w:name="List Bullet" w:semiHidden="1" w:unhideWhenUsed="1"/>
+    <w:lsdException w:name="List Number" w:semiHidden="1" w:unhideWhenUsed="1"/>
+    <w:lsdException w:name="List 2" w:semiHidden="1" w:unhideWhenUsed="1"/>
+    <w:lsdException w:name="List 3" w:semiHidden="1" w:unhideWhenUsed="1"/>
+    <w:lsdException w:name="List 4" w:semiHidden="1" w:unhideWhenUsed="1"/>
+    <w:lsdException w:name="List 5" w:semiHidden="1" w:unhideWhenUsed="1"/>
+    <w:lsdException w:name="List Bullet 2" w:semiHidden="1" w:unhideWhenUsed="1"/>
+    <w:lsdException w:name="List Bullet 3" w:semiHidden="1" w:unhideWhenUsed="1"/>
+    <w:lsdException w:name="List Bullet 4" w:semiHidden="1" w:unhideWhenUsed="1"/>
+    <w:lsdException w:name="List Bullet 5" w:semiHidden="1" w:unhideWhenUsed="1"/>
+    <w:lsdException w:name="List Number 2" w:semiHidden="1" w:unhideWhenUsed="1"/>
+    <w:lsdException w:name="List Number 3" w:semiHidden="1" w:unhideWhenUsed="1"/>
+    <w:lsdException w:name="List Number 4" w:semiHidden="1" w:unhideWhenUsed="1"/>
+    <w:lsdException w:name="List Number 5" w:semiHidden="1" w:unhideWhenUsed="1"/>
+    <w:lsdException w:name="Title" w:uiPriority="10" w:qFormat="1"/>
+    <w:lsdException w:name="Closing" w:semiHidden="1" w:unhideWhenUsed="1"/>
+    <w:lsdException w:name="Signature" w:semiHidden="1" w:unhideWhenUsed="1"/>
+    <w:lsdException w:name="Default Paragraph Font" w:semiHidden="1" w:uiPriority="1" w:unhideWhenUsed="1"/>
+    <w:lsdException w:name="Body Text" w:semiHidden="1" w:unhideWhenUsed="1"/>
+    <w:lsdException w:name="Body Text Indent" w:semiHidden="1" w:unhideWhenUsed="1"/>
+    <w:lsdException w:name="List Continue" w:semiHidden="1" w:unhideWhenUsed="1"/>
+    <w:lsdException w:name="List Continue 2" w:semiHidden="1" w:unhideWhenUsed="1"/>
+    <w:lsdException w:name="List Continue 3" w:semiHidden="1" w:unhideWhenUsed="1"/>
+    <w:lsdException w:name="List Continue 4" w:semiHidden="1" w:unhideWhenUsed="1"/>
+    <w:lsdException w:name="List Continue 5" w:semiHidden="1" w:unhideWhenUsed="1"/>
+    <w:lsdException w:name="Message Header" w:semiHidden="1" w:unhideWhenUsed="1"/>
+    <w:lsdException w:name="Subtitle" w:uiPriority="11" w:qFormat="1"/>
+    <w:lsdException w:name="Salutation" w:semiHidden="1" w:unhideWhenUsed="1"/>
+    <w:lsdException w:name="Date" w:semiHidden="1" w:unhideWhenUsed="1"/>
+    <w:lsdException w:name="Body Text First Indent" w:semiHidden="1" w:unhideWhenUsed="1"/>
+    <w:lsdException w:name="Body Text First Indent 2" w:semiHidden="1" w:unhideWhenUsed="1"/>
+    <w:lsdException w:name="Note Heading" w:semiHidden="1" w:unhideWhenUsed="1"/>
+    <w:lsdException w:name="Body Text 2" w:semiHidden="1" w:unhideWhenUsed="1"/>
+    <w:lsdException w:name="Body Text 3" w:semiHidden="1" w:unhideWhenUsed="1"/>
+    <w:lsdException w:name="Body Text Indent 2" w:semiHidden="1" w:unhideWhenUsed="1"/>
+    <w:lsdException w:name="Body Text Indent 3" w:semiHidden="1" w:unhideWhenUsed="1"/>
+    <w:lsdException w:name="Block Text" w:semiHidden="1" w:unhideWhenUsed="1"/>
+    <w:lsdException w:name="Hyperlink" w:semiHidden="1" w:unhideWhenUsed="1"/>
+    <w:lsdException w:name="FollowedHyperlink" w:semiHidden="1" w:unhideWhenUsed="1"/>
+    <w:lsdException w:name="Strong" w:uiPriority="22" w:qFormat="1"/>
+    <w:lsdException w:name="Emphasis" w:uiPriority="20" w:qFormat="1"/>
+    <w:lsdException w:name="Document Map" w:semiHidden="1" w:unhideWhenUsed="1"/>
+    <w:lsdException w:name="Plain Text" w:semiHidden="1" w:unhideWhenUsed="1"/>
+    <w:lsdException w:name="E-mail Signature" w:semiHidden="1" w:unhideWhenUsed="1"/>
+    <w:lsdException w:name="HTML Top of Form" w:semiHidden="1" w:unhideWhenUsed="1"/>
+    <w:lsdException w:name="HTML Bottom of Form" w:semiHidden="1" w:unhideWhenUsed="1"/>
+    <w:lsdException w:name="Normal (Web)" w:semiHidden="1" w:unhideWhenUsed="1"/>
+    <w:lsdException w:name="HTML Acronym" w:semiHidden="1" w:unhideWhenUsed="1"/>
+    <w:lsdException w:name="HTML Address" w:semiHidden="1" w:unhideWhenUsed="1"/>
+    <w:lsdException w:name="HTML Cite" w:semiHidden="1" w:unhideWhenUsed="1"/>
+    <w:lsdException w:name="HTML Code" w:semiHidden="1" w:unhideWhenUsed="1"/>
+    <w:lsdException w:name="HTML Definition" w:semiHidden="1" w:unhideWhenUsed="1"/>
+    <w:lsdException w:name="HTML Keyboard" w:semiHidden="1" w:unhideWhenUsed="1"/>
+    <w:lsdException w:name="HTML Preformatted" w:semiHidden="1" w:unhideWhenUsed="1"/>
+    <w:lsdException w:name="HTML Sample" w:semiHidden="1" w:unhideWhenUsed="1"/>
+    <w:lsdException w:name="HTML Typewriter" w:semiHidden="1" w:unhideWhenUsed="1"/>
+    <w:lsdException w:name="HTML Variable" w:semiHidden="1" w:unhideWhenUsed="1"/>
+    <w:lsdException w:name="Normal Table" w:semiHidden="1" w:unhideWhenUsed="1"/>
+    <w:lsdException w:name="annotation subject" w:semiHidden="1" w:unhideWhenUsed="1"/>
+    <w:lsdException w:name="No List" w:semiHidden="1" w:unhideWhenUsed="1"/>
+    <w:lsdException w:name="Outline List 1" w:semiHidden="1" w:unhideWhenUsed="1"/>
+    <w:lsdException w:name="Outline List 2" w:semiHidden="1" w:unhideWhenUsed="1"/>
+    <w:lsdException w:name="Outline List 3" w:semiHidden="1" w:unhideWhenUsed="1"/>
+    <w:lsdException w:name="Table Simple 1" w:semiHidden="1" w:unhideWhenUsed="1"/>
+    <w:lsdException w:name="Table Simple 2" w:semiHidden="1" w:unhideWhenUsed="1"/>
+    <w:lsdException w:name="Table Simple 3" w:semiHidden="1" w:unhideWhenUsed="1"/>
+    <w:lsdException w:name="Table Classic 1" w:semiHidden="1" w:unhideWhenUsed="1"/>
+    <w:lsdException w:name="Table Classic 2" w:semiHidden="1" w:unhideWhenUsed="1"/>
+    <w:lsdException w:name="Table Classic 3" w:semiHidden="1" w:unhideWhenUsed="1"/>
+    <w:lsdException w:name="Table Classic 4" w:semiHidden="1" w:unhideWhenUsed="1"/>
+    <w:lsdException w:name="Table Colorful 1" w:semiHidden="1" w:unhideWhenUsed="1"/>
+    <w:lsdException w:name="Table Colorful 2" w:semiHidden="1" w:unhideWhenUsed="1"/>
+    <w:lsdException w:name="Table Colorful 3" w:semiHidden="1" w:unhideWhenUsed="1"/>
+    <w:lsdException w:name="Table Columns 1" w:semiHidden="1" w:unhideWhenUsed="1"/>
+    <w:lsdException w:name="Table Columns 2" w:semiHidden="1" w:unhideWhenUsed="1"/>
+    <w:lsdException w:name="Table Columns 3" w:semiHidden="1" w:unhideWhenUsed="1"/>
+    <w:lsdException w:name="Table Columns 4" w:semiHidden="1" w:unhideWhenUsed="1"/>
+    <w:lsdException w:name="Table Columns 5" w:semiHidden="1" w:unhideWhenUsed="1"/>
+    <w:lsdException w:name="Table Grid 1" w:semiHidden="1" w:unhideWhenUsed="1"/>
+    <w:lsdException w:name="Table Grid 2" w:semiHidden="1" w:unhideWhenUsed="1"/>
+    <w:lsdException w:name="Table Grid 3" w:semiHidden="1" w:unhideWhenUsed="1"/>
+    <w:lsdException w:name="Table Grid 4" w:semiHidden="1" w:unhideWhenUsed="1"/>
+    <w:lsdException w:name="Table Grid 5" w:semiHidden="1" w:unhideWhenUsed="1"/>
+    <w:lsdException w:name="Table Grid 6" w:semiHidden="1" w:unhideWhenUsed="1"/>
+    <w:lsdException w:name="Table Grid 7" w:semiHidden="1" w:unhideWhenUsed="1"/>
+    <w:lsdException w:name="Table Grid 8" w:semiHidden="1" w:unhideWhenUsed="1"/>
+    <w:lsdException w:name="Table List 1" w:semiHidden="1" w:unhideWhenUsed="1"/>
+    <w:lsdException w:name="Table List 2" w:semiHidden="1" w:unhideWhenUsed="1"/>
+    <w:lsdException w:name="Table List 3" w:semiHidden="1" w:unhideWhenUsed="1"/>
+    <w:lsdException w:name="Table List 4" w:semiHidden="1" w:unhideWhenUsed="1"/>
+    <w:lsdException w:name="Table List 5" w:semiHidden="1" w:unhideWhenUsed="1"/>
+    <w:lsdException w:name="Table List 6" w:semiHidden="1" w:unhideWhenUsed="1"/>
+    <w:lsdException w:name="Table List 7" w:semiHidden="1" w:unhideWhenUsed="1"/>
+    <w:lsdException w:name="Table List 8" w:semiHidden="1" w:unhideWhenUsed="1"/>
+    <w:lsdException w:name="Table 3D effects 1" w:semiHidden="1" w:unhideWhenUsed="1"/>
+    <w:lsdException w:name="Table 3D effects 2" w:semiHidden="1" w:unhideWhenUsed="1"/>
+    <w:lsdException w:name="Table 3D effects 3" w:semiHidden="1" w:unhideWhenUsed="1"/>
+    <w:lsdException w:name="Table Contemporary" w:semiHidden="1" w:unhideWhenUsed="1"/>
+    <w:lsdException w:name="Table Elegant" w:semiHidden="1" w:unhideWhenUsed="1"/>
+    <w:lsdException w:name="Table Professional" w:semiHidden="1" w:unhideWhenUsed="1"/>
+    <w:lsdException w:name="Table Subtle 1" w:semiHidden="1" w:unhideWhenUsed="1"/>
+    <w:lsdException w:name="Table Subtle 2" w:semiHidden="1" w:unhideWhenUsed="1"/>
+    <w:lsdException w:name="Table Web 1" w:semiHidden="1" w:unhideWhenUsed="1"/>
+    <w:lsdException w:name="Table Web 2" w:semiHidden="1" w:unhideWhenUsed="1"/>
+    <w:lsdException w:name="Table Web 3" w:semiHidden="1" w:unhideWhenUsed="1"/>
+    <w:lsdException w:name="Balloon Text" w:semiHidden="1" w:unhideWhenUsed="1"/>
+    <w:lsdException w:name="Table Grid" w:uiPriority="39"/>
+    <w:lsdException w:name="Table Theme" w:semiHidden="1" w:unhideWhenUsed="1"/>
+    <w:lsdException w:name="Placeholder Text" w:semiHidden="1"/>
+    <w:lsdException w:name="No Spacing" w:uiPriority="1" w:qFormat="1"/>
+    <w:lsdException w:name="Light Shading" w:uiPriority="60"/>
+    <w:lsdException w:name="Light List" w:uiPriority="61"/>
+    <w:lsdException w:name="Light Grid" w:uiPriority="62"/>
+    <w:lsdException w:name="Medium Shading 1" w:uiPriority="63"/>
+    <w:lsdException w:name="Medium Shading 2" w:uiPriority="64"/>
+    <w:lsdException w:name="Medium List 1" w:uiPriority="65"/>
+    <w:lsdException w:name="Medium List 2" w:uiPriority="66"/>
+    <w:lsdException w:name="Medium Grid 1" w:uiPriority="67"/>
+    <w:lsdException w:name="Medium Grid 2" w:uiPriority="68"/>
+    <w:lsdException w:name="Medium Grid 3" w:uiPriority="69"/>
+    <w:lsdException w:name="Dark List" w:uiPriority="70"/>
+    <w:lsdException w:name="Colorful Shading" w:uiPriority="71"/>
+    <w:lsdException w:name="Colorful List" w:uiPriority="72"/>
+    <w:lsdException w:name="Colorful Grid" w:uiPriority="73"/>
+    <w:lsdException w:name="Light Shading Accent 1" w:uiPriority="60"/>
+    <w:lsdException w:name="Light List Accent 1" w:uiPriority="61"/>
+    <w:lsdException w:name="Light Grid Accent 1" w:uiPriority="62"/>
+    <w:lsdException w:name="Medium Shading 1 Accent 1" w:uiPriority="63"/>
+    <w:lsdException w:name="Medium Shading 2 Accent 1" w:uiPriority="64"/>
+    <w:lsdException w:name="Medium List 1 Accent 1" w:uiPriority="65"/>
+    <w:lsdException w:name="Revision" w:semiHidden="1"/>
+    <w:lsdException w:name="List Paragraph" w:uiPriority="34" w:qFormat="1"/>
+    <w:lsdException w:name="Quote" w:uiPriority="29" w:qFormat="1"/>
+    <w:lsdException w:name="Intense Quote" w:uiPriority="30" w:qFormat="1"/>
+    <w:lsdException w:name="Medium List 2 Accent 1" w:uiPriority="66"/>
+    <w:lsdException w:name="Medium Grid 1 Accent 1" w:uiPriority="67"/>
+    <w:lsdException w:name="Medium Grid 2 Accent 1" w:uiPriority="68"/>
+    <w:lsdException w:name="Medium Grid 3 Accent 1" w:uiPriority="69"/>
+    <w:lsdException w:name="Dark List Accent 1" w:uiPriority="70"/>
+    <w:lsdException w:name="Colorful Shading Accent 1" w:uiPriority="71"/>
+    <w:lsdException w:name="Colorful List Accent 1" w:uiPriority="72"/>
+    <w:lsdException w:name="Colorful Grid Accent 1" w:uiPriority="73"/>
+    <w:lsdException w:name="Light Shading Accent 2" w:uiPriority="60"/>
+    <w:lsdException w:name="Light List Accent 2" w:uiPriority="61"/>
+    <w:lsdException w:name="Light Grid Accent 2" w:uiPriority="62"/>
+    <w:lsdException w:name="Medium Shading 1 Accent 2" w:uiPriority="63"/>
+    <w:lsdException w:name="Medium Shading 2 Accent 2" w:uiPriority="64"/>
+    <w:lsdException w:name="Medium List 1 Accent 2" w:uiPriority="65"/>
+    <w:lsdException w:name="Medium List 2 Accent 2" w:uiPriority="66"/>
+    <w:lsdException w:name="Medium Grid 1 Accent 2" w:uiPriority="67"/>
+    <w:lsdException w:name="Medium Grid 2 Accent 2" w:uiPriority="68"/>
+    <w:lsdException w:name="Medium Grid 3 Accent 2" w:uiPriority="69"/>
+    <w:lsdException w:name="Dark List Accent 2" w:uiPriority="70"/>
+    <w:lsdException w:name="Colorful Shading Accent 2" w:uiPriority="71"/>
+    <w:lsdException w:name="Colorful List Accent 2" w:uiPriority="72"/>
+    <w:lsdException w:name="Colorful Grid Accent 2" w:uiPriority="73"/>
+    <w:lsdException w:name="Light Shading Accent 3" w:uiPriority="60"/>
+    <w:lsdException w:name="Light List Accent 3" w:uiPriority="61"/>
+    <w:lsdException w:name="Light Grid Accent 3" w:uiPriority="62"/>
+    <w:lsdException w:name="Medium Shading 1 Accent 3" w:uiPriority="63"/>
+    <w:lsdException w:name="Medium Shading 2 Accent 3" w:uiPriority="64"/>
+    <w:lsdException w:name="Medium List 1 Accent 3" w:uiPriority="65"/>
+    <w:lsdException w:name="Medium List 2 Accent 3" w:uiPriority="66"/>
+    <w:lsdException w:name="Medium Grid 1 Accent 3" w:uiPriority="67"/>
+    <w:lsdException w:name="Medium Grid 2 Accent 3" w:uiPriority="68"/>
+    <w:lsdException w:name="Medium Grid 3 Accent 3" w:uiPriority="69"/>
+    <w:lsdException w:name="Dark List Accent 3" w:uiPriority="70"/>
+    <w:lsdException w:name="Colorful Shading Accent 3" w:uiPriority="71"/>
+    <w:lsdException w:name="Colorful List Accent 3" w:uiPriority="72"/>
+    <w:lsdException w:name="Colorful Grid Accent 3" w:uiPriority="73"/>
+    <w:lsdException w:name="Light Shading Accent 4" w:uiPriority="60"/>
+    <w:lsdException w:name="Light List Accent 4" w:uiPriority="61"/>
+    <w:lsdException w:name="Light Grid Accent 4" w:uiPriority="62"/>
+    <w:lsdException w:name="Medium Shading 1 Accent 4" w:uiPriority="63"/>
+    <w:lsdException w:name="Medium Shading 2 Accent 4" w:uiPriority="64"/>
+    <w:lsdException w:name="Medium List 1 Accent 4" w:uiPriority="65"/>
+    <w:lsdException w:name="Medium List 2 Accent 4" w:uiPriority="66"/>
+    <w:lsdException w:name="Medium Grid 1 Accent 4" w:uiPriority="67"/>
+    <w:lsdException w:name="Medium Grid 2 Accent 4" w:uiPriority="68"/>
+    <w:lsdException w:name="Medium Grid 3 Accent 4" w:uiPriority="69"/>
+    <w:lsdException w:name="Dark List Accent 4" w:uiPriority="70"/>
+    <w:lsdException w:name="Colorful Shading Accent 4" w:uiPriority="71"/>
+    <w:lsdException w:name="Colorful List Accent 4" w:uiPriority="72"/>
+    <w:lsdException w:name="Colorful Grid Accent 4" w:uiPriority="73"/>
+    <w:lsdException w:name="Light Shading Accent 5" w:uiPriority="60"/>
+    <w:lsdException w:name="Light List Accent 5" w:uiPriority="61"/>
+    <w:lsdException w:name="Light Grid Accent 5" w:uiPriority="62"/>
+    <w:lsdException w:name="Medium Shading 1 Accent 5" w:uiPriority="63"/>
+    <w:lsdException w:name="Medium Shading 2 Accent 5" w:uiPriority="64"/>
+    <w:lsdException w:name="Medium List 1 Accent 5" w:uiPriority="65"/>
+    <w:lsdException w:name="Medium List 2 Accent 5" w:uiPriority="66"/>
+    <w:lsdException w:name="Medium Grid 1 Accent 5" w:uiPriority="67"/>
+    <w:lsdException w:name="Medium Grid 2 Accent 5" w:uiPriority="68"/>
+    <w:lsdException w:name="Medium Grid 3 Accent 5" w:uiPriority="69"/>
+    <w:lsdException w:name="Dark List Accent 5" w:uiPriority="70"/>
+    <w:lsdException w:name="Colorful Shading Accent 5" w:uiPriority="71"/>
+    <w:lsdException w:name="Colorful List Accent 5" w:uiPriority="72"/>
+    <w:lsdException w:name="Colorful Grid Accent 5" w:uiPriority="73"/>
+    <w:lsdException w:name="Light Shading Accent 6" w:uiPriority="60"/>
+    <w:lsdException w:name="Light List Accent 6" w:uiPriority="61"/>
+    <w:lsdException w:name="Light Grid Accent 6" w:uiPriority="62"/>
+    <w:lsdException w:name="Medium Shading 1 Accent 6" w:uiPriority="63"/>
+    <w:lsdException w:name="Medium Shading 2 Accent 6" w:uiPriority="64"/>
+    <w:lsdException w:name="Medium List 1 Accent 6" w:uiPriority="65"/>
+    <w:lsdException w:name="Medium List 2 Accent 6" w:uiPriority="66"/>
+    <w:lsdException w:name="Medium Grid 1 Accent 6" w:uiPriority="67"/>
+    <w:lsdException w:name="Medium Grid 2 Accent 6" w:uiPriority="68"/>
+    <w:lsdException w:name="Medium Grid 3 Accent 6" w:uiPriority="69"/>
+    <w:lsdException w:name="Dark List Accent 6" w:uiPriority="70"/>
+    <w:lsdException w:name="Colorful Shading Accent 6" w:uiPriority="71"/>
+    <w:lsdException w:name="Colorful List Accent 6" w:uiPriority="72"/>
+    <w:lsdException w:name="Colorful Grid Accent 6" w:uiPriority="73"/>
+    <w:lsdException w:name="Subtle Emphasis" w:uiPriority="19" w:qFormat="1"/>
+    <w:lsdException w:name="Intense Emphasis" w:uiPriority="21" w:qFormat="1"/>
+    <w:lsdException w:name="Subtle Reference" w:uiPriority="31" w:qFormat="1"/>
+    <w:lsdException w:name="Intense Reference" w:uiPriority="32" w:qFormat="1"/>
+    <w:lsdException w:name="Book Title" w:uiPriority="33" w:qFormat="1"/>
+    <w:lsdException w:name="Bibliography" w:semiHidden="1" w:uiPriority="37" w:unhideWhenUsed="1"/>
+    <w:lsdException w:name="TOC Heading" w:semiHidden="1" w:uiPriority="39" w:unhideWhenUsed="1" w:qFormat="1"/>
+    <w:lsdException w:name="Plain Table 1" w:uiPriority="41"/>
+    <w:lsdException w:name="Plain Table 2" w:uiPriority="42"/>
+    <w:lsdException w:name="Plain Table 3" w:uiPriority="43"/>
+    <w:lsdException w:name="Plain Table 4" w:uiPriority="44"/>
+    <w:lsdException w:name="Plain Table 5" w:uiPriority="45"/>
+    <w:lsdException w:name="Grid Table Light" w:uiPriority="40"/>
+    <w:lsdException w:name="Grid Table 1 Light" w:uiPriority="46"/>
+    <w:lsdException w:name="Grid Table 2" w:uiPriority="47"/>
+    <w:lsdException w:name="Grid Table 3" w:uiPriority="48"/>
+    <w:lsdException w:name="Grid Table 4" w:uiPriority="49"/>
+    <w:lsdException w:name="Grid Table 5 Dark" w:uiPriority="50"/>
+    <w:lsdException w:name="Grid Table 6 Colorful" w:uiPriority="51"/>
+    <w:lsdException w:name="Grid Table 7 Colorful" w:uiPriority="52"/>
+    <w:lsdException w:name="Grid Table 1 Light Accent 1" w:uiPriority="46"/>
+    <w:lsdException w:name="Grid Table 2 Accent 1" w:uiPriority="47"/>
+    <w:lsdException w:name="Grid Table 3 Accent 1" w:uiPriority="48"/>
+    <w:lsdException w:name="Grid Table 4 Accent 1" w:uiPriority="49"/>
+    <w:lsdException w:name="Grid Table 5 Dark Accent 1" w:uiPriority="50"/>
+    <w:lsdException w:name="Grid Table 6 Colorful Accent 1" w:uiPriority="51"/>
+    <w:lsdException w:name="Grid Table 7 Colorful Accent 1" w:uiPriority="52"/>
+    <w:lsdException w:name="Grid Table 1 Light Accent 2" w:uiPriority="46"/>
+    <w:lsdException w:name="Grid Table 2 Accent 2" w:uiPriority="47"/>
+    <w:lsdException w:name="Grid Table 3 Accent 2" w:uiPriority="48"/>
+    <w:lsdException w:name="Grid Table 4 Accent 2" w:uiPriority="49"/>
+    <w:lsdException w:name="Grid Table 5 Dark Accent 2" w:uiPriority="50"/>
+    <w:lsdException w:name="Grid Table 6 Colorful Accent 2" w:uiPriority="51"/>
+    <w:lsdException w:name="Grid Table 7 Colorful Accent 2" w:uiPriority="52"/>
+    <w:lsdException w:name="Grid Table 1 Light Accent 3" w:uiPriority="46"/>
+    <w:lsdException w:name="Grid Table 2 Accent 3" w:uiPriority="47"/>
+    <w:lsdException w:name="Grid Table 3 Accent 3" w:uiPriority="48"/>
+    <w:lsdException w:name="Grid Table 4 Accent 3" w:uiPriority="49"/>
+    <w:lsdException w:name="Grid Table 5 Dark Accent 3" w:uiPriority="50"/>
+    <w:lsdException w:name="Grid Table 6 Colorful Accent 3" w:uiPriority="51"/>
+    <w:lsdException w:name="Grid Table 7 Colorful Accent 3" w:uiPriority="52"/>
+    <w:lsdException w:name="Grid Table 1 Light Accent 4" w:uiPriority="46"/>
+    <w:lsdException w:name="Grid Table 2 Accent 4" w:uiPriority="47"/>
+    <w:lsdException w:name="Grid Table 3 Accent 4" w:uiPriority="48"/>
+    <w:lsdException w:name="Grid Table 4 Accent 4" w:uiPriority="49"/>
+    <w:lsdException w:name="Grid Table 5 Dark Accent 4" w:uiPriority="50"/>
+    <w:lsdException w:name="Grid Table 6 Colorful Accent 4" w:uiPriority="51"/>
+    <w:lsdException w:name="Grid Table 7 Colorful Accent 4" w:uiPriority="52"/>
+    <w:lsdException w:name="Grid Table 1 Light Accent 5" w:uiPriority="46"/>
+    <w:lsdException w:name="Grid Table 2 Accent 5" w:uiPriority="47"/>
+    <w:lsdException w:name="Grid Table 3 Accent 5" w:uiPriority="48"/>
+    <w:lsdException w:name="Grid Table 4 Accent 5" w:uiPriority="49"/>
+    <w:lsdException w:name="Grid Table 5 Dark Accent 5" w:uiPriority="50"/>
+    <w:lsdException w:name="Grid Table 6 Colorful Accent 5" w:uiPriority="51"/>
+    <w:lsdException w:name="Grid Table 7 Colorful Accent 5" w:uiPriority="52"/>
+    <w:lsdException w:name="Grid Table 1 Light Accent 6" w:uiPriority="46"/>
+    <w:lsdException w:name="Grid Table 2 Accent 6" w:uiPriority="47"/>
+    <w:lsdException w:name="Grid Table 3 Accent 6" w:uiPriority="48"/>
+    <w:lsdException w:name="Grid Table 4 Accent 6" w:uiPriority="49"/>
+    <w:lsdException w:name="Grid Table 5 Dark Accent 6" w:uiPriority="50"/>
+    <w:lsdException w:name="Grid Table 6 Colorful Accent 6" w:uiPriority="51"/>
+    <w:lsdException w:name="Grid Table 7 Colorful Accent 6" w:uiPriority="52"/>
+    <w:lsdException w:name="List Table 1 Light" w:uiPriority="46"/>
+    <w:lsdException w:name="List Table 2" w:uiPriority="47"/>
+    <w:lsdException w:name="List Table 3" w:uiPriority="48"/>
+    <w:lsdException w:name="List Table 4" w:uiPriority="49"/>
+    <w:lsdException w:name="List Table 5 Dark" w:uiPriority="50"/>
+    <w:lsdException w:name="List Table 6 Colorful" w:uiPriority="51"/>
+    <w:lsdException w:name="List Table 7 Colorful" w:uiPriority="52"/>
+    <w:lsdException w:name="List Table 1 Light Accent 1" w:uiPriority="46"/>
+    <w:lsdException w:name="List Table 2 Accent 1" w:uiPriority="47"/>
+    <w:lsdException w:name="List Table 3 Accent 1" w:uiPriority="48"/>
+    <w:lsdException w:name="List Table 4 Accent 1" w:uiPriority="49"/>
+    <w:lsdException w:name="List Table 5 Dark Accent 1" w:uiPriority="50"/>
+    <w:lsdException w:name="List Table 6 Colorful Accent 1" w:uiPriority="51"/>
+    <w:lsdException w:name="List Table 7 Colorful Accent 1" w:uiPriority="52"/>
+    <w:lsdException w:name="List Table 1 Light Accent 2" w:uiPriority="46"/>
+    <w:lsdException w:name="List Table 2 Accent 2" w:uiPriority="47"/>
+    <w:lsdException w:name="List Table 3 Accent 2" w:uiPriority="48"/>
+    <w:lsdException w:name="List Table 4 Accent 2" w:uiPriority="49"/>
+    <w:lsdException w:name="List Table 5 Dark Accent 2" w:uiPriority="50"/>
+    <w:lsdException w:name="List Table 6 Colorful Accent 2" w:uiPriority="51"/>
+    <w:lsdException w:name="List Table 7 Colorful Accent 2" w:uiPriority="52"/>
+    <w:lsdException w:name="List Table 1 Light Accent 3" w:uiPriority="46"/>
+    <w:lsdException w:name="List Table 2 Accent 3" w:uiPriority="47"/>
+    <w:lsdException w:name="List Table 3 Accent 3" w:uiPriority="48"/>
+    <w:lsdException w:name="List Table 4 Accent 3" w:uiPriority="49"/>
+    <w:lsdException w:name="List Table 5 Dark Accent 3" w:uiPriority="50"/>
+    <w:lsdException w:name="List Table 6 Colorful Accent 3" w:uiPriority="51"/>
+    <w:lsdException w:name="List Table 7 Colorful Accent 3" w:uiPriority="52"/>
+    <w:lsdException w:name="List Table 1 Light Accent 4" w:uiPriority="46"/>
+    <w:lsdException w:name="List Table 2 Accent 4" w:uiPriority="47"/>
+    <w:lsdException w:name="List Table 3 Accent 4" w:uiPriority="48"/>
+    <w:lsdException w:name="List Table 4 Accent 4" w:uiPriority="49"/>
+    <w:lsdException w:name="List Table 5 Dark Accent 4" w:uiPriority="50"/>
+    <w:lsdException w:name="List Table 6 Colorful Accent 4" w:uiPriority="51"/>
+    <w:lsdException w:name="List Table 7 Colorful Accent 4" w:uiPriority="52"/>
+    <w:lsdException w:name="List Table 1 Light Accent 5" w:uiPriority="46"/>
+    <w:lsdException w:name="List Table 2 Accent 5" w:uiPriority="47"/>
+    <w:lsdException w:name="List Table 3 Accent 5" w:uiPriority="48"/>
+    <w:lsdException w:name="List Table 4 Accent 5" w:uiPriority="49"/>
+    <w:lsdException w:name="List Table 5 Dark Accent 5" w:uiPriority="50"/>
+    <w:lsdException w:name="List Table 6 Colorful Accent 5" w:uiPriority="51"/>
+    <w:lsdException w:name="List Table 7 Colorful Accent 5" w:uiPriority="52"/>
+    <w:lsdException w:name="List Table 1 Light Accent 6" w:uiPriority="46"/>
+    <w:lsdException w:name="List Table 2 Accent 6" w:uiPriority="47"/>
+    <w:lsdException w:name="List Table 3 Accent 6" w:uiPriority="48"/>
+    <w:lsdException w:name="List Table 4 Accent 6" w:uiPriority="49"/>
+    <w:lsdException w:name="List Table 5 Dark Accent 6" w:uiPriority="50"/>
+    <w:lsdException w:name="List Table 6 Colorful Accent 6" w:uiPriority="51"/>
+    <w:lsdException w:name="List Table 7 Colorful Accent 6" w:uiPriority="52"/>
+    <w:lsdException w:name="Mention" w:semiHidden="1" w:unhideWhenUsed="1"/>
+    <w:lsdException w:name="Smart Hyperlink" w:semiHidden="1" w:unhideWhenUsed="1"/>
+    <w:lsdException w:name="Hashtag" w:semiHidden="1" w:unhideWhenUsed="1"/>
+    <w:lsdException w:name="Unresolved Mention" w:semiHidden="1" w:unhideWhenUsed="1"/>
+    <w:lsdException w:name="Smart Link" w:semiHidden="1" w:unhideWhenUsed="1"/>
+  </w:latentStyles>
+  <w:style w:type="paragraph" w:default="1" w:styleId="Normal">
+    <w:name w:val="Normal"/>
+    <w:qFormat/>
   </w:style>
   <w:style w:type="paragraph" w:styleId="Heading1">
     <w:name w:val="heading 1"/>
     <w:basedOn w:val="Normal"/>
     <w:next w:val="Normal"/>
+    <w:link w:val="Heading1Char"/>
+    <w:uiPriority w:val="9"/>
+    <w:qFormat/>
+    <w:rsid w:val="00AC6FB9"/>
     <w:pPr>
-      <w:keepNext w:val="1"/>
-      <w:keepLines w:val="1"/>
-      <w:spacing w:after="0" w:before="240" w:lineRule="auto"/>
+      <w:keepNext/>
+      <w:keepLines/>
+      <w:spacing w:before="240" w:after="0"/>
+      <w:outlineLvl w:val="0"/>
     </w:pPr>
     <w:rPr>
-      <w:rFonts w:ascii="Calibri" w:cs="Calibri" w:eastAsia="Calibri" w:hAnsi="Calibri"/>
-      <w:color w:val="2f5496"/>
+      <w:rFonts w:asciiTheme="majorHAnsi" w:eastAsiaTheme="majorEastAsia" w:hAnsiTheme="majorHAnsi" w:cstheme="majorBidi"/>
+      <w:color w:val="2F5496" w:themeColor="accent1" w:themeShade="BF"/>
       <w:sz w:val="32"/>
       <w:szCs w:val="32"/>
     </w:rPr>
@@ -603,14 +1169,18 @@
     <w:name w:val="heading 2"/>
     <w:basedOn w:val="Normal"/>
     <w:next w:val="Normal"/>
+    <w:uiPriority w:val="9"/>
+    <w:semiHidden/>
+    <w:unhideWhenUsed/>
+    <w:qFormat/>
     <w:pPr>
-      <w:keepNext w:val="1"/>
-      <w:keepLines w:val="1"/>
-      <w:pageBreakBefore w:val="0"/>
-      <w:spacing w:after="80" w:before="360" w:lineRule="auto"/>
+      <w:keepNext/>
+      <w:keepLines/>
+      <w:spacing w:before="360" w:after="80"/>
+      <w:outlineLvl w:val="1"/>
     </w:pPr>
     <w:rPr>
-      <w:b w:val="1"/>
+      <w:b/>
       <w:sz w:val="36"/>
       <w:szCs w:val="36"/>
     </w:rPr>
@@ -619,14 +1189,18 @@
     <w:name w:val="heading 3"/>
     <w:basedOn w:val="Normal"/>
     <w:next w:val="Normal"/>
+    <w:uiPriority w:val="9"/>
+    <w:semiHidden/>
+    <w:unhideWhenUsed/>
+    <w:qFormat/>
     <w:pPr>
-      <w:keepNext w:val="1"/>
-      <w:keepLines w:val="1"/>
-      <w:pageBreakBefore w:val="0"/>
-      <w:spacing w:after="80" w:before="280" w:lineRule="auto"/>
+      <w:keepNext/>
+      <w:keepLines/>
+      <w:spacing w:before="280" w:after="80"/>
+      <w:outlineLvl w:val="2"/>
     </w:pPr>
     <w:rPr>
-      <w:b w:val="1"/>
+      <w:b/>
       <w:sz w:val="28"/>
       <w:szCs w:val="28"/>
     </w:rPr>
@@ -635,14 +1209,18 @@
     <w:name w:val="heading 4"/>
     <w:basedOn w:val="Normal"/>
     <w:next w:val="Normal"/>
+    <w:uiPriority w:val="9"/>
+    <w:semiHidden/>
+    <w:unhideWhenUsed/>
+    <w:qFormat/>
     <w:pPr>
-      <w:keepNext w:val="1"/>
-      <w:keepLines w:val="1"/>
-      <w:pageBreakBefore w:val="0"/>
-      <w:spacing w:after="40" w:before="240" w:lineRule="auto"/>
+      <w:keepNext/>
+      <w:keepLines/>
+      <w:spacing w:before="240" w:after="40"/>
+      <w:outlineLvl w:val="3"/>
     </w:pPr>
     <w:rPr>
-      <w:b w:val="1"/>
+      <w:b/>
       <w:sz w:val="24"/>
       <w:szCs w:val="24"/>
     </w:rPr>
@@ -651,111 +1229,66 @@
     <w:name w:val="heading 5"/>
     <w:basedOn w:val="Normal"/>
     <w:next w:val="Normal"/>
+    <w:uiPriority w:val="9"/>
+    <w:semiHidden/>
+    <w:unhideWhenUsed/>
+    <w:qFormat/>
     <w:pPr>
-      <w:keepNext w:val="1"/>
-      <w:keepLines w:val="1"/>
-      <w:pageBreakBefore w:val="0"/>
-      <w:spacing w:after="40" w:before="220" w:lineRule="auto"/>
+      <w:keepNext/>
+      <w:keepLines/>
+      <w:spacing w:before="220" w:after="40"/>
+      <w:outlineLvl w:val="4"/>
     </w:pPr>
     <w:rPr>
-      <w:b w:val="1"/>
-      <w:sz w:val="22"/>
-      <w:szCs w:val="22"/>
+      <w:b/>
     </w:rPr>
   </w:style>
   <w:style w:type="paragraph" w:styleId="Heading6">
     <w:name w:val="heading 6"/>
     <w:basedOn w:val="Normal"/>
     <w:next w:val="Normal"/>
+    <w:uiPriority w:val="9"/>
+    <w:semiHidden/>
+    <w:unhideWhenUsed/>
+    <w:qFormat/>
     <w:pPr>
-      <w:keepNext w:val="1"/>
-      <w:keepLines w:val="1"/>
-      <w:pageBreakBefore w:val="0"/>
-      <w:spacing w:after="40" w:before="200" w:lineRule="auto"/>
+      <w:keepNext/>
+      <w:keepLines/>
+      <w:spacing w:before="200" w:after="40"/>
+      <w:outlineLvl w:val="5"/>
     </w:pPr>
     <w:rPr>
-      <w:b w:val="1"/>
+      <w:b/>
       <w:sz w:val="20"/>
       <w:szCs w:val="20"/>
     </w:rPr>
   </w:style>
-  <w:style w:type="paragraph" w:styleId="Title">
-    <w:name w:val="Title"/>
-    <w:basedOn w:val="Normal"/>
-    <w:next w:val="Normal"/>
-    <w:pPr>
-      <w:spacing w:after="0" w:line="240" w:lineRule="auto"/>
-    </w:pPr>
-    <w:rPr>
-      <w:rFonts w:ascii="Calibri" w:cs="Calibri" w:eastAsia="Calibri" w:hAnsi="Calibri"/>
-      <w:sz w:val="56"/>
-      <w:szCs w:val="56"/>
-    </w:rPr>
-  </w:style>
-  <w:style w:type="paragraph" w:styleId="Normal" w:default="1">
-    <w:name w:val="Normal"/>
-    <w:qFormat w:val="1"/>
-  </w:style>
-  <w:style w:type="paragraph" w:styleId="Heading1">
-    <w:name w:val="heading 1"/>
-    <w:basedOn w:val="Normal"/>
-    <w:next w:val="Normal"/>
-    <w:link w:val="Heading1Char"/>
-    <w:uiPriority w:val="9"/>
-    <w:qFormat w:val="1"/>
-    <w:rsid w:val="00AC6FB9"/>
-    <w:pPr>
-      <w:keepNext w:val="1"/>
-      <w:keepLines w:val="1"/>
-      <w:spacing w:after="0" w:before="240"/>
-      <w:outlineLvl w:val="0"/>
-    </w:pPr>
-    <w:rPr>
-      <w:rFonts w:asciiTheme="majorHAnsi" w:cstheme="majorBidi" w:eastAsiaTheme="majorEastAsia" w:hAnsiTheme="majorHAnsi"/>
-      <w:color w:val="2f5496" w:themeColor="accent1" w:themeShade="0000BF"/>
-      <w:sz w:val="32"/>
-      <w:szCs w:val="32"/>
-    </w:rPr>
-  </w:style>
-  <w:style w:type="character" w:styleId="DefaultParagraphFont" w:default="1">
+  <w:style w:type="character" w:default="1" w:styleId="DefaultParagraphFont">
     <w:name w:val="Default Paragraph Font"/>
     <w:uiPriority w:val="1"/>
-    <w:semiHidden w:val="1"/>
-    <w:unhideWhenUsed w:val="1"/>
+    <w:semiHidden/>
+    <w:unhideWhenUsed/>
   </w:style>
-  <w:style w:type="table" w:styleId="TableNormal" w:default="1">
+  <w:style w:type="table" w:default="1" w:styleId="TableNormal">
     <w:name w:val="Normal Table"/>
     <w:uiPriority w:val="99"/>
-    <w:semiHidden w:val="1"/>
-    <w:unhideWhenUsed w:val="1"/>
+    <w:semiHidden/>
+    <w:unhideWhenUsed/>
     <w:tblPr>
-      <w:tblInd w:w="0.0" w:type="dxa"/>
+      <w:tblInd w:w="0" w:type="dxa"/>
       <w:tblCellMar>
-        <w:top w:w="0.0" w:type="dxa"/>
-        <w:left w:w="108.0" w:type="dxa"/>
-        <w:bottom w:w="0.0" w:type="dxa"/>
-        <w:right w:w="108.0" w:type="dxa"/>
+        <w:top w:w="0" w:type="dxa"/>
+        <w:left w:w="108" w:type="dxa"/>
+        <w:bottom w:w="0" w:type="dxa"/>
+        <w:right w:w="108" w:type="dxa"/>
       </w:tblCellMar>
     </w:tblPr>
   </w:style>
-  <w:style w:type="numbering" w:styleId="NoList" w:default="1">
+  <w:style w:type="numbering" w:default="1" w:styleId="NoList">
     <w:name w:val="No List"/>
     <w:uiPriority w:val="99"/>
-    <w:semiHidden w:val="1"/>
-    <w:unhideWhenUsed w:val="1"/>
-  </w:style>
-  <w:style w:type="character" w:styleId="Heading1Char" w:customStyle="1">
-    <w:name w:val="Heading 1 Char"/>
-    <w:basedOn w:val="DefaultParagraphFont"/>
-    <w:link w:val="Heading1"/>
-    <w:uiPriority w:val="9"/>
-    <w:rsid w:val="00AC6FB9"/>
-    <w:rPr>
-      <w:rFonts w:asciiTheme="majorHAnsi" w:cstheme="majorBidi" w:eastAsiaTheme="majorEastAsia" w:hAnsiTheme="majorHAnsi"/>
-      <w:color w:val="2f5496" w:themeColor="accent1" w:themeShade="0000BF"/>
-      <w:sz w:val="32"/>
-      <w:szCs w:val="32"/>
-    </w:rPr>
+    <w:semiHidden/>
+    <w:unhideWhenUsed/>
   </w:style>
   <w:style w:type="paragraph" w:styleId="Title">
     <w:name w:val="Title"/>
@@ -763,28 +1296,41 @@
     <w:next w:val="Normal"/>
     <w:link w:val="TitleChar"/>
     <w:uiPriority w:val="10"/>
-    <w:qFormat w:val="1"/>
+    <w:qFormat/>
     <w:rsid w:val="00D35F08"/>
     <w:pPr>
       <w:spacing w:after="0" w:line="240" w:lineRule="auto"/>
-      <w:contextualSpacing w:val="1"/>
+      <w:contextualSpacing/>
     </w:pPr>
     <w:rPr>
-      <w:rFonts w:asciiTheme="majorHAnsi" w:cstheme="majorBidi" w:eastAsiaTheme="majorEastAsia" w:hAnsiTheme="majorHAnsi"/>
+      <w:rFonts w:asciiTheme="majorHAnsi" w:eastAsiaTheme="majorEastAsia" w:hAnsiTheme="majorHAnsi" w:cstheme="majorBidi"/>
       <w:spacing w:val="-10"/>
       <w:kern w:val="28"/>
       <w:sz w:val="56"/>
       <w:szCs w:val="56"/>
     </w:rPr>
   </w:style>
-  <w:style w:type="character" w:styleId="TitleChar" w:customStyle="1">
+  <w:style w:type="character" w:customStyle="1" w:styleId="Heading1Char">
+    <w:name w:val="Heading 1 Char"/>
+    <w:basedOn w:val="DefaultParagraphFont"/>
+    <w:link w:val="Heading1"/>
+    <w:uiPriority w:val="9"/>
+    <w:rsid w:val="00AC6FB9"/>
+    <w:rPr>
+      <w:rFonts w:asciiTheme="majorHAnsi" w:eastAsiaTheme="majorEastAsia" w:hAnsiTheme="majorHAnsi" w:cstheme="majorBidi"/>
+      <w:color w:val="2F5496" w:themeColor="accent1" w:themeShade="BF"/>
+      <w:sz w:val="32"/>
+      <w:szCs w:val="32"/>
+    </w:rPr>
+  </w:style>
+  <w:style w:type="character" w:customStyle="1" w:styleId="TitleChar">
     <w:name w:val="Title Char"/>
     <w:basedOn w:val="DefaultParagraphFont"/>
     <w:link w:val="Title"/>
     <w:uiPriority w:val="10"/>
     <w:rsid w:val="00D35F08"/>
     <w:rPr>
-      <w:rFonts w:asciiTheme="majorHAnsi" w:cstheme="majorBidi" w:eastAsiaTheme="majorEastAsia" w:hAnsiTheme="majorHAnsi"/>
+      <w:rFonts w:asciiTheme="majorHAnsi" w:eastAsiaTheme="majorEastAsia" w:hAnsiTheme="majorHAnsi" w:cstheme="majorBidi"/>
       <w:spacing w:val="-10"/>
       <w:kern w:val="28"/>
       <w:sz w:val="56"/>
@@ -797,20 +1343,12 @@
     <w:next w:val="Normal"/>
     <w:link w:val="SubtitleChar"/>
     <w:uiPriority w:val="11"/>
-    <w:qFormat w:val="1"/>
-    <w:rsid w:val="00D35F08"/>
-    <w:pPr>
-      <w:numPr>
-        <w:ilvl w:val="1"/>
-      </w:numPr>
-    </w:pPr>
+    <w:qFormat/>
     <w:rPr>
-      <w:rFonts w:eastAsiaTheme="minorEastAsia"/>
-      <w:color w:val="5a5a5a" w:themeColor="text1" w:themeTint="0000A5"/>
-      <w:spacing w:val="15"/>
+      <w:color w:val="5A5A5A"/>
     </w:rPr>
   </w:style>
-  <w:style w:type="character" w:styleId="SubtitleChar" w:customStyle="1">
+  <w:style w:type="character" w:customStyle="1" w:styleId="SubtitleChar">
     <w:name w:val="Subtitle Char"/>
     <w:basedOn w:val="DefaultParagraphFont"/>
     <w:link w:val="Subtitle"/>
@@ -818,17 +1356,31 @@
     <w:rsid w:val="00D35F08"/>
     <w:rPr>
       <w:rFonts w:eastAsiaTheme="minorEastAsia"/>
-      <w:color w:val="5a5a5a" w:themeColor="text1" w:themeTint="0000A5"/>
+      <w:color w:val="5A5A5A" w:themeColor="text1" w:themeTint="A5"/>
       <w:spacing w:val="15"/>
     </w:rPr>
   </w:style>
-  <w:style w:type="paragraph" w:styleId="Subtitle">
-    <w:name w:val="Subtitle"/>
-    <w:basedOn w:val="Normal"/>
-    <w:next w:val="Normal"/>
-    <w:pPr/>
+  <w:style w:type="character" w:styleId="Hyperlink">
+    <w:name w:val="Hyperlink"/>
+    <w:basedOn w:val="DefaultParagraphFont"/>
+    <w:uiPriority w:val="99"/>
+    <w:unhideWhenUsed/>
+    <w:rsid w:val="00AA0179"/>
     <w:rPr>
-      <w:color w:val="5a5a5a"/>
+      <w:color w:val="0563C1" w:themeColor="hyperlink"/>
+      <w:u w:val="single"/>
+    </w:rPr>
+  </w:style>
+  <w:style w:type="character" w:styleId="UnresolvedMention">
+    <w:name w:val="Unresolved Mention"/>
+    <w:basedOn w:val="DefaultParagraphFont"/>
+    <w:uiPriority w:val="99"/>
+    <w:semiHidden/>
+    <w:unhideWhenUsed/>
+    <w:rsid w:val="00AA0179"/>
+    <w:rPr>
+      <w:color w:val="605E5C"/>
+      <w:shd w:val="clear" w:color="auto" w:fill="E1DFDD"/>
     </w:rPr>
   </w:style>
 </w:styles>
@@ -1129,17 +1681,17 @@
 </a:theme>
 </file>
 
-<file path=customXML/item1.xml><?xml version="1.0" encoding="utf-8"?>
+<file path=customXml/item1.xml><?xml version="1.0" encoding="utf-8"?>
 <go:gDocsCustomXmlDataStorage xmlns:go="http://customooxmlschemas.google.com/" xmlns:r="http://schemas.openxmlformats.org/officeDocument/2006/relationships">
   <go:docsCustomData xmlns:go="http://customooxmlschemas.google.com/" roundtripDataSignature="AMtx7mhTcmPGRncQ30aLYsVJgM9W8MgnNg==">AMUW2mWbVVakA4Tdtqgu8z7K46g1KspdT0oVT+HOzjTt8Gl+htVkw0Q4I3l+G60jTC+vC055J92JiTb3ACG6s9PfWmvZHRNMH3cwly0jSMmmAk0ebmFIh98kPzRJ4ZHyuL2v1eM1gPOI</go:docsCustomData>
 </go:gDocsCustomXmlDataStorage>
 </file>
 
-<file path=customXML/itemProps1.xml><?xml version="1.0" encoding="utf-8"?>
+<file path=customXml/itemProps1.xml><?xml version="1.0" encoding="utf-8"?>
 <ds:datastoreItem xmlns:ds="http://schemas.openxmlformats.org/officeDocument/2006/customXml" ds:itemID="{11111111-1234-1234-1234-123412341234}">
   <ds:schemaRefs>
+    <ds:schemaRef ds:uri="http://customooxmlschemas.google.com/"/>
     <ds:schemaRef ds:uri="http://schemas.openxmlformats.org/officeDocument/2006/relationships"/>
-    <ds:schemaRef ds:uri="http://customooxmlschemas.google.com/"/>
   </ds:schemaRefs>
 </ds:datastoreItem>
 </file>
</xml_diff>

<commit_message>
Integrated concept art into the doc.
</commit_message>
<xml_diff>
--- a/Assignment1DocumentGroup1.docx
+++ b/Assignment1DocumentGroup1.docx
@@ -74,10 +74,7 @@
     </w:p>
     <w:p>
       <w:r>
-        <w:t>The game is not story driven, meaning that the primary focus of the game is not to progress through a storyline, rather, the story serves as a secondary feature to give the player a better understanding of the goal of the game. With that in mind, the story</w:t>
-      </w:r>
-      <w:r>
-        <w:t xml:space="preserve"> is simple and straightforward. </w:t>
+        <w:t xml:space="preserve">The game is not story driven, meaning that the primary focus of the game is not to progress through a storyline, rather, the story serves as a secondary feature to give the player a better understanding of the goal of the game. With that in mind, the story is simple and straightforward. </w:t>
       </w:r>
       <w:r>
         <w:br/>
@@ -119,6 +116,394 @@
         <w:t>Game Concept Art</w:t>
       </w:r>
     </w:p>
+    <w:p/>
+    <w:p>
+      <w:r>
+        <w:rPr>
+          <w:noProof/>
+        </w:rPr>
+        <w:drawing>
+          <wp:inline distT="0" distB="0" distL="0" distR="0" wp14:anchorId="229617C7" wp14:editId="42941D4F">
+            <wp:extent cx="1752600" cy="1752600"/>
+            <wp:effectExtent l="0" t="0" r="0" b="0"/>
+            <wp:docPr id="3" name="Picture 3" descr="&quot;Luna&quot;"/>
+            <wp:cNvGraphicFramePr>
+              <a:graphicFrameLocks xmlns:a="http://schemas.openxmlformats.org/drawingml/2006/main" noChangeAspect="1"/>
+            </wp:cNvGraphicFramePr>
+            <a:graphic xmlns:a="http://schemas.openxmlformats.org/drawingml/2006/main">
+              <a:graphicData uri="http://schemas.openxmlformats.org/drawingml/2006/picture">
+                <pic:pic xmlns:pic="http://schemas.openxmlformats.org/drawingml/2006/picture">
+                  <pic:nvPicPr>
+                    <pic:cNvPr id="3" name="Picture 3" descr="&quot;Luna&quot;"/>
+                    <pic:cNvPicPr/>
+                  </pic:nvPicPr>
+                  <pic:blipFill>
+                    <a:blip r:embed="rId7" cstate="print">
+                      <a:extLst>
+                        <a:ext uri="{28A0092B-C50C-407E-A947-70E740481C1C}">
+                          <a14:useLocalDpi xmlns:a14="http://schemas.microsoft.com/office/drawing/2010/main" val="0"/>
+                        </a:ext>
+                      </a:extLst>
+                    </a:blip>
+                    <a:stretch>
+                      <a:fillRect/>
+                    </a:stretch>
+                  </pic:blipFill>
+                  <pic:spPr>
+                    <a:xfrm>
+                      <a:off x="0" y="0"/>
+                      <a:ext cx="1752600" cy="1752600"/>
+                    </a:xfrm>
+                    <a:prstGeom prst="rect">
+                      <a:avLst/>
+                    </a:prstGeom>
+                  </pic:spPr>
+                </pic:pic>
+              </a:graphicData>
+            </a:graphic>
+          </wp:inline>
+        </w:drawing>
+      </w:r>
+      <w:r>
+        <w:rPr>
+          <w:noProof/>
+        </w:rPr>
+        <w:drawing>
+          <wp:inline distT="0" distB="0" distL="0" distR="0" wp14:anchorId="3AF8CB26" wp14:editId="4D8644E7">
+            <wp:extent cx="1876425" cy="1876425"/>
+            <wp:effectExtent l="0" t="0" r="9525" b="9525"/>
+            <wp:docPr id="4" name="Picture 4"/>
+            <wp:cNvGraphicFramePr>
+              <a:graphicFrameLocks xmlns:a="http://schemas.openxmlformats.org/drawingml/2006/main" noChangeAspect="1"/>
+            </wp:cNvGraphicFramePr>
+            <a:graphic xmlns:a="http://schemas.openxmlformats.org/drawingml/2006/main">
+              <a:graphicData uri="http://schemas.openxmlformats.org/drawingml/2006/picture">
+                <pic:pic xmlns:pic="http://schemas.openxmlformats.org/drawingml/2006/picture">
+                  <pic:nvPicPr>
+                    <pic:cNvPr id="4" name="Picture 4"/>
+                    <pic:cNvPicPr/>
+                  </pic:nvPicPr>
+                  <pic:blipFill>
+                    <a:blip r:embed="rId8" cstate="print">
+                      <a:extLst>
+                        <a:ext uri="{28A0092B-C50C-407E-A947-70E740481C1C}">
+                          <a14:useLocalDpi xmlns:a14="http://schemas.microsoft.com/office/drawing/2010/main" val="0"/>
+                        </a:ext>
+                      </a:extLst>
+                    </a:blip>
+                    <a:stretch>
+                      <a:fillRect/>
+                    </a:stretch>
+                  </pic:blipFill>
+                  <pic:spPr>
+                    <a:xfrm>
+                      <a:off x="0" y="0"/>
+                      <a:ext cx="1876425" cy="1876425"/>
+                    </a:xfrm>
+                    <a:prstGeom prst="rect">
+                      <a:avLst/>
+                    </a:prstGeom>
+                  </pic:spPr>
+                </pic:pic>
+              </a:graphicData>
+            </a:graphic>
+          </wp:inline>
+        </w:drawing>
+      </w:r>
+    </w:p>
+    <w:p>
+      <w:r>
+        <w:rPr>
+          <w:noProof/>
+        </w:rPr>
+        <w:drawing>
+          <wp:inline distT="0" distB="0" distL="0" distR="0" wp14:anchorId="21DD944B" wp14:editId="402A85F3">
+            <wp:extent cx="1800225" cy="1800225"/>
+            <wp:effectExtent l="0" t="0" r="9525" b="9525"/>
+            <wp:docPr id="5" name="Picture 5"/>
+            <wp:cNvGraphicFramePr>
+              <a:graphicFrameLocks xmlns:a="http://schemas.openxmlformats.org/drawingml/2006/main" noChangeAspect="1"/>
+            </wp:cNvGraphicFramePr>
+            <a:graphic xmlns:a="http://schemas.openxmlformats.org/drawingml/2006/main">
+              <a:graphicData uri="http://schemas.openxmlformats.org/drawingml/2006/picture">
+                <pic:pic xmlns:pic="http://schemas.openxmlformats.org/drawingml/2006/picture">
+                  <pic:nvPicPr>
+                    <pic:cNvPr id="5" name="Picture 5"/>
+                    <pic:cNvPicPr/>
+                  </pic:nvPicPr>
+                  <pic:blipFill>
+                    <a:blip r:embed="rId9" cstate="print">
+                      <a:extLst>
+                        <a:ext uri="{28A0092B-C50C-407E-A947-70E740481C1C}">
+                          <a14:useLocalDpi xmlns:a14="http://schemas.microsoft.com/office/drawing/2010/main" val="0"/>
+                        </a:ext>
+                      </a:extLst>
+                    </a:blip>
+                    <a:stretch>
+                      <a:fillRect/>
+                    </a:stretch>
+                  </pic:blipFill>
+                  <pic:spPr>
+                    <a:xfrm>
+                      <a:off x="0" y="0"/>
+                      <a:ext cx="1800225" cy="1800225"/>
+                    </a:xfrm>
+                    <a:prstGeom prst="rect">
+                      <a:avLst/>
+                    </a:prstGeom>
+                  </pic:spPr>
+                </pic:pic>
+              </a:graphicData>
+            </a:graphic>
+          </wp:inline>
+        </w:drawing>
+      </w:r>
+      <w:r>
+        <w:rPr>
+          <w:noProof/>
+        </w:rPr>
+        <w:drawing>
+          <wp:inline distT="0" distB="0" distL="0" distR="0" wp14:anchorId="2605F7E9" wp14:editId="71D06DEE">
+            <wp:extent cx="1476375" cy="1476375"/>
+            <wp:effectExtent l="0" t="0" r="9525" b="9525"/>
+            <wp:docPr id="6" name="Picture 6"/>
+            <wp:cNvGraphicFramePr>
+              <a:graphicFrameLocks xmlns:a="http://schemas.openxmlformats.org/drawingml/2006/main" noChangeAspect="1"/>
+            </wp:cNvGraphicFramePr>
+            <a:graphic xmlns:a="http://schemas.openxmlformats.org/drawingml/2006/main">
+              <a:graphicData uri="http://schemas.openxmlformats.org/drawingml/2006/picture">
+                <pic:pic xmlns:pic="http://schemas.openxmlformats.org/drawingml/2006/picture">
+                  <pic:nvPicPr>
+                    <pic:cNvPr id="6" name="Picture 6"/>
+                    <pic:cNvPicPr/>
+                  </pic:nvPicPr>
+                  <pic:blipFill>
+                    <a:blip r:embed="rId10" cstate="print">
+                      <a:extLst>
+                        <a:ext uri="{28A0092B-C50C-407E-A947-70E740481C1C}">
+                          <a14:useLocalDpi xmlns:a14="http://schemas.microsoft.com/office/drawing/2010/main" val="0"/>
+                        </a:ext>
+                      </a:extLst>
+                    </a:blip>
+                    <a:stretch>
+                      <a:fillRect/>
+                    </a:stretch>
+                  </pic:blipFill>
+                  <pic:spPr>
+                    <a:xfrm>
+                      <a:off x="0" y="0"/>
+                      <a:ext cx="1476375" cy="1476375"/>
+                    </a:xfrm>
+                    <a:prstGeom prst="rect">
+                      <a:avLst/>
+                    </a:prstGeom>
+                  </pic:spPr>
+                </pic:pic>
+              </a:graphicData>
+            </a:graphic>
+          </wp:inline>
+        </w:drawing>
+      </w:r>
+    </w:p>
+    <w:p>
+      <w:r>
+        <w:t>Sample images of our protagonist “Luna”</w:t>
+      </w:r>
+    </w:p>
+    <w:p>
+      <w:pPr>
+        <w:rPr>
+          <w:sz w:val="16"/>
+          <w:szCs w:val="16"/>
+        </w:rPr>
+      </w:pPr>
+      <w:r>
+        <w:rPr>
+          <w:sz w:val="16"/>
+          <w:szCs w:val="16"/>
+        </w:rPr>
+        <w:t xml:space="preserve">Via: </w:t>
+      </w:r>
+      <w:hyperlink r:id="rId11" w:history="1">
+        <w:r>
+          <w:rPr>
+            <w:rStyle w:val="Hyperlink"/>
+            <w:sz w:val="16"/>
+            <w:szCs w:val="16"/>
+          </w:rPr>
+          <w:t>https://free3d.com/3d-model/hunting-cat-paper-8845.html</w:t>
+        </w:r>
+      </w:hyperlink>
+    </w:p>
+    <w:p/>
+    <w:p>
+      <w:r>
+        <w:rPr>
+          <w:noProof/>
+        </w:rPr>
+        <w:drawing>
+          <wp:inline distT="0" distB="0" distL="0" distR="0" wp14:anchorId="6B0DBFC6" wp14:editId="2A5DAFE0">
+            <wp:extent cx="3002280" cy="1876425"/>
+            <wp:effectExtent l="0" t="0" r="7620" b="9525"/>
+            <wp:docPr id="1" name="Picture 1" descr="Sample interior setting&#10;"/>
+            <wp:cNvGraphicFramePr>
+              <a:graphicFrameLocks xmlns:a="http://schemas.openxmlformats.org/drawingml/2006/main" noChangeAspect="1"/>
+            </wp:cNvGraphicFramePr>
+            <a:graphic xmlns:a="http://schemas.openxmlformats.org/drawingml/2006/main">
+              <a:graphicData uri="http://schemas.openxmlformats.org/drawingml/2006/picture">
+                <pic:pic xmlns:pic="http://schemas.openxmlformats.org/drawingml/2006/picture">
+                  <pic:nvPicPr>
+                    <pic:cNvPr id="1" name="Picture 1" descr="Sample interior setting&#10;"/>
+                    <pic:cNvPicPr/>
+                  </pic:nvPicPr>
+                  <pic:blipFill>
+                    <a:blip r:embed="rId12" cstate="print">
+                      <a:extLst>
+                        <a:ext uri="{28A0092B-C50C-407E-A947-70E740481C1C}">
+                          <a14:useLocalDpi xmlns:a14="http://schemas.microsoft.com/office/drawing/2010/main" val="0"/>
+                        </a:ext>
+                      </a:extLst>
+                    </a:blip>
+                    <a:stretch>
+                      <a:fillRect/>
+                    </a:stretch>
+                  </pic:blipFill>
+                  <pic:spPr>
+                    <a:xfrm>
+                      <a:off x="0" y="0"/>
+                      <a:ext cx="3002280" cy="1876425"/>
+                    </a:xfrm>
+                    <a:prstGeom prst="rect">
+                      <a:avLst/>
+                    </a:prstGeom>
+                  </pic:spPr>
+                </pic:pic>
+              </a:graphicData>
+            </a:graphic>
+          </wp:inline>
+        </w:drawing>
+      </w:r>
+    </w:p>
+    <w:p>
+      <w:pPr>
+        <w:rPr>
+          <w:sz w:val="16"/>
+          <w:szCs w:val="16"/>
+        </w:rPr>
+      </w:pPr>
+      <w:r>
+        <w:t>Sample interior setting</w:t>
+      </w:r>
+      <w:r>
+        <w:t>. Interiors will mainly be puzzle based.</w:t>
+      </w:r>
+    </w:p>
+    <w:p>
+      <w:pPr>
+        <w:rPr>
+          <w:sz w:val="16"/>
+          <w:szCs w:val="16"/>
+        </w:rPr>
+      </w:pPr>
+      <w:r>
+        <w:rPr>
+          <w:sz w:val="16"/>
+          <w:szCs w:val="16"/>
+        </w:rPr>
+        <w:t xml:space="preserve">Via: </w:t>
+      </w:r>
+      <w:hyperlink r:id="rId13" w:history="1">
+        <w:r>
+          <w:rPr>
+            <w:rStyle w:val="Hyperlink"/>
+            <w:sz w:val="16"/>
+            <w:szCs w:val="16"/>
+          </w:rPr>
+          <w:t>https://www.moddb.com/mods/portal-2-lab-rat/images/offices</w:t>
+        </w:r>
+      </w:hyperlink>
+    </w:p>
+    <w:p>
+      <w:r>
+        <w:rPr>
+          <w:noProof/>
+        </w:rPr>
+        <w:drawing>
+          <wp:inline distT="0" distB="0" distL="0" distR="0" wp14:anchorId="7E1908BD" wp14:editId="1FA745E8">
+            <wp:extent cx="2971800" cy="1857375"/>
+            <wp:effectExtent l="0" t="0" r="0" b="9525"/>
+            <wp:docPr id="2" name="Picture 2" descr="Exterior Setting"/>
+            <wp:cNvGraphicFramePr>
+              <a:graphicFrameLocks xmlns:a="http://schemas.openxmlformats.org/drawingml/2006/main" noChangeAspect="1"/>
+            </wp:cNvGraphicFramePr>
+            <a:graphic xmlns:a="http://schemas.openxmlformats.org/drawingml/2006/main">
+              <a:graphicData uri="http://schemas.openxmlformats.org/drawingml/2006/picture">
+                <pic:pic xmlns:pic="http://schemas.openxmlformats.org/drawingml/2006/picture">
+                  <pic:nvPicPr>
+                    <pic:cNvPr id="2" name="Picture 2" descr="Exterior Setting"/>
+                    <pic:cNvPicPr/>
+                  </pic:nvPicPr>
+                  <pic:blipFill>
+                    <a:blip r:embed="rId14" cstate="print">
+                      <a:extLst>
+                        <a:ext uri="{28A0092B-C50C-407E-A947-70E740481C1C}">
+                          <a14:useLocalDpi xmlns:a14="http://schemas.microsoft.com/office/drawing/2010/main" val="0"/>
+                        </a:ext>
+                      </a:extLst>
+                    </a:blip>
+                    <a:stretch>
+                      <a:fillRect/>
+                    </a:stretch>
+                  </pic:blipFill>
+                  <pic:spPr>
+                    <a:xfrm>
+                      <a:off x="0" y="0"/>
+                      <a:ext cx="2989104" cy="1868190"/>
+                    </a:xfrm>
+                    <a:prstGeom prst="rect">
+                      <a:avLst/>
+                    </a:prstGeom>
+                  </pic:spPr>
+                </pic:pic>
+              </a:graphicData>
+            </a:graphic>
+          </wp:inline>
+        </w:drawing>
+      </w:r>
+    </w:p>
+    <w:p>
+      <w:r>
+        <w:t>Sample exterior setting</w:t>
+      </w:r>
+      <w:r>
+        <w:t>. Exteriors may be a mix of platforming and puzzles.</w:t>
+      </w:r>
+    </w:p>
+    <w:p>
+      <w:pPr>
+        <w:rPr>
+          <w:sz w:val="16"/>
+          <w:szCs w:val="16"/>
+        </w:rPr>
+      </w:pPr>
+      <w:r>
+        <w:rPr>
+          <w:sz w:val="16"/>
+          <w:szCs w:val="16"/>
+        </w:rPr>
+        <w:t xml:space="preserve">Via: </w:t>
+      </w:r>
+      <w:hyperlink r:id="rId15" w:history="1">
+        <w:r>
+          <w:rPr>
+            <w:rStyle w:val="Hyperlink"/>
+            <w:sz w:val="16"/>
+            <w:szCs w:val="16"/>
+          </w:rPr>
+          <w:t>https://cutewallpaper.org/download.php?file=/22/anime-city-night-wallpapers/free-download-new-york-city-art-prints-and-posters-wall-murals-buy-a-poster-2560x1600-for-your-desktop-mobile-amp-tablet-explore-47-city-night-time-wallpapers-city-night-wallpaper.jpg</w:t>
+        </w:r>
+      </w:hyperlink>
+    </w:p>
     <w:p>
       <w:pPr>
         <w:pStyle w:val="Heading1"/>
@@ -141,17 +526,11 @@
       </w:r>
       <w:proofErr w:type="spellStart"/>
       <w:r>
-        <w:t>Fod</w:t>
-      </w:r>
-      <w:r>
-        <w:t>dy</w:t>
+        <w:t>Foddy</w:t>
       </w:r>
       <w:proofErr w:type="spellEnd"/>
       <w:r>
-        <w:t>/Jump King, the players have infinite lives and a failure moves the player back to an earlier game state, requiring them to repeat the platforming challenges they have encountered along the way. In order to minimize player frustration, we will be minimiz</w:t>
-      </w:r>
-      <w:r>
-        <w:t>ing ‘downtime’ by having the player always land on their feet, so they can immediately continue playing the game even if they fall.</w:t>
+        <w:t>/Jump King, the players have infinite lives and a failure moves the player back to an earlier game state, requiring them to repeat the platforming challenges they have encountered along the way. In order to minimize player frustration, we will be minimizing ‘downtime’ by having the player always land on their feet, so they can immediately continue playing the game even if they fall.</w:t>
       </w:r>
       <w:r>
         <w:t xml:space="preserve"> </w:t>
@@ -161,51 +540,32 @@
       </w:r>
       <w:r>
         <w:br/>
-        <w:t>Along the way, various puzzles will be encountered which will allow the player to unlock shortcuts to recover their progress should they fail a platforming challenge. This will give the player some leverage to bypass difficult platforming challenges</w:t>
-      </w:r>
-      <w:r>
-        <w:t xml:space="preserve"> and act as some form of safety net, </w:t>
-      </w:r>
-      <w:r>
-        <w:t>making the platforming slightly more forgiving than comparable games</w:t>
-      </w:r>
-      <w:r>
-        <w:t>.</w:t>
-      </w:r>
-    </w:p>
-    <w:p>
-      <w:r>
+        <w:t>Along the way, various puzzles will be encountered which will allow the player to unlock shortcuts to recover their progress should they fail a platforming challenge. This will give the player some leverage to bypass difficult platforming challenges and act as some form of safety net, making the platforming slightly more forgiving than comparable games.</w:t>
+      </w:r>
+    </w:p>
+    <w:p>
+      <w:r>
+        <w:lastRenderedPageBreak/>
         <w:br/>
-      </w:r>
-      <w:r>
         <w:t xml:space="preserve">In addition to the </w:t>
       </w:r>
       <w:r>
         <w:t xml:space="preserve">general </w:t>
       </w:r>
       <w:r>
-        <w:t>platforming</w:t>
-      </w:r>
-      <w:r>
-        <w:t xml:space="preserve">, there will be some climbing mechanics </w:t>
+        <w:t xml:space="preserve">platforming, there will be some climbing mechanics </w:t>
       </w:r>
       <w:r>
         <w:t>like</w:t>
       </w:r>
       <w:r>
-        <w:t xml:space="preserve"> those found in Spider-Man, Legend of Zelda</w:t>
-      </w:r>
-      <w:r>
-        <w:t>: Breath of the Wild, or Shadow of the Colossus</w:t>
+        <w:t xml:space="preserve"> those found in Spider-Man, Legend of Zelda: Breath of the Wild, or Shadow of the Colossus</w:t>
       </w:r>
       <w:r>
         <w:t xml:space="preserve"> </w:t>
       </w:r>
       <w:r>
-        <w:t>that will attempt to capture the dynamic movements of house cats. The player will be able to climb on surfaces and carry some vertical momentum to assist with platfor</w:t>
-      </w:r>
-      <w:r>
-        <w:t>ming.</w:t>
+        <w:t>that will attempt to capture the dynamic movements of house cats. The player will be able to climb on surfaces and carry some vertical momentum to assist with platforming.</w:t>
       </w:r>
     </w:p>
     <w:p/>
@@ -233,15 +593,7 @@
           <w:sz w:val="28"/>
           <w:szCs w:val="28"/>
         </w:rPr>
-        <w:lastRenderedPageBreak/>
-        <w:t>Game M</w:t>
-      </w:r>
-      <w:r>
-        <w:rPr>
-          <w:sz w:val="28"/>
-          <w:szCs w:val="28"/>
-        </w:rPr>
-        <w:t>echanic Specifics</w:t>
+        <w:t>Game Mechanic Specifics</w:t>
       </w:r>
     </w:p>
     <w:p>
@@ -271,13 +623,7 @@
         <w:t>like</w:t>
       </w:r>
       <w:r>
-        <w:t xml:space="preserve"> the game Skyrim where there is no holding animation, but instea</w:t>
-      </w:r>
-      <w:r>
-        <w:t>d the object will float directly in front the</w:t>
-      </w:r>
-      <w:r>
-        <w:t xml:space="preserve"> player’s camera</w:t>
+        <w:t xml:space="preserve"> the game Skyrim where there is no holding animation, but instead the object will float directly in front the player’s camera</w:t>
       </w:r>
     </w:p>
     <w:p>
@@ -298,19 +644,13 @@
         <w:t>Throwing Objects:</w:t>
       </w:r>
       <w:r>
-        <w:t xml:space="preserve"> Player will press RMB while holding an object to throw it in the direction the player is looking. When an object is thrown, a force will be applied to the object. The dista</w:t>
-      </w:r>
-      <w:r>
-        <w:t xml:space="preserve">nce and velocity that the object will travel is dependent on the object’s mass. This mechanic will be integral for progressing in the game for situations where you </w:t>
+        <w:t xml:space="preserve"> Player will press RMB while holding an object to throw it in the direction the player is looking. When an object is thrown, a force will be applied to the object. The distance and velocity that the object will travel is dependent on the object’s mass. This mechanic will be integral for progressing in the game for situations where you </w:t>
       </w:r>
       <w:r>
         <w:t>must</w:t>
       </w:r>
       <w:r>
-        <w:t xml:space="preserve"> get an object to an untraversable location. There will also be a feature where some </w:t>
-      </w:r>
-      <w:r>
-        <w:t>items will be breakable, meaning that when an item is thrown and hits the ground, it shatters.</w:t>
+        <w:t xml:space="preserve"> get an object to an untraversable location. There will also be a feature where some items will be breakable, meaning that when an item is thrown and hits the ground, it shatters.</w:t>
       </w:r>
     </w:p>
     <w:p>
@@ -349,13 +689,7 @@
         <w:rPr>
           <w:b/>
         </w:rPr>
-        <w:t>Climb</w:t>
-      </w:r>
-      <w:r>
-        <w:rPr>
-          <w:b/>
-        </w:rPr>
-        <w:t xml:space="preserve">ing: </w:t>
+        <w:t xml:space="preserve">Climbing: </w:t>
       </w:r>
       <w:r>
         <w:t>Players can hold SPACE and a directional key (WASD) while colliding with a vertical wall to climb. The distance that the player can climb will be proportional to the player’s vertical and horizontal velocity when beginning to climb.</w:t>
@@ -379,10 +713,7 @@
         <w:t xml:space="preserve">Pressure Plates: </w:t>
       </w:r>
       <w:r>
-        <w:t>A</w:t>
-      </w:r>
-      <w:r>
-        <w:t>n intractable object in the world that will have specific behaviour when a correct item is placed on top.</w:t>
+        <w:t>An intractable object in the world that will have specific behaviour when a correct item is placed on top.</w:t>
       </w:r>
     </w:p>
     <w:p>
@@ -403,10 +734,7 @@
         <w:t xml:space="preserve">Slacklines/Balancing: </w:t>
       </w:r>
       <w:r>
-        <w:t xml:space="preserve">A mini-game type activity where the player will perform a “balancing act” across tight-rope-like terrain. The player will use A </w:t>
-      </w:r>
-      <w:r>
-        <w:t>and D to ensure that their character is not leaning too far in one direction.</w:t>
+        <w:t>A mini-game type activity where the player will perform a “balancing act” across tight-rope-like terrain. The player will use A and D to ensure that their character is not leaning too far in one direction.</w:t>
       </w:r>
     </w:p>
     <w:p>
@@ -432,10 +760,7 @@
         <w:t>behaviours</w:t>
       </w:r>
       <w:r>
-        <w:t xml:space="preserve"> of doors are as follows: Inserting a key into a keyhole, pres</w:t>
-      </w:r>
-      <w:r>
-        <w:t>sing E to open, displaying the status of the door (</w:t>
+        <w:t xml:space="preserve"> of doors are as follows: Inserting a key into a keyhole, pressing E to open, displaying the status of the door (</w:t>
       </w:r>
       <w:proofErr w:type="spellStart"/>
       <w:r>
@@ -456,19 +781,16 @@
     </w:p>
     <w:p>
       <w:r>
-        <w:t>This game is targeted towards a casual platformer fan/streamer market. Given the simple subject matter and somewhat frustrating platforming, it is meant</w:t>
-      </w:r>
-      <w:r>
-        <w:t xml:space="preserve"> to be accessible to a wide breadth of players, though it will be quite challenging for younger gamers. Similar games have seen success with this market by providing a low barrier of entry but requiring a relatively high level of skill to complete the game</w:t>
-      </w:r>
-      <w:r>
-        <w:t>.</w:t>
+        <w:t>This game is targeted towards a casual platformer fan/streamer market. Given the simple subject matter and somewhat frustrating platforming, it is meant to be accessible to a wide breadth of players, though it will be quite challenging for younger gamers. Similar games have seen success with this market by providing a low barrier of entry but requiring a relatively high level of skill to complete the game.</w:t>
       </w:r>
       <w:r>
         <w:br/>
       </w:r>
       <w:r>
         <w:br/>
+      </w:r>
+      <w:r>
+        <w:lastRenderedPageBreak/>
         <w:t>The story and themes have also been streamlined so that most casual players/viewers should be able to identify and relate to the game world very quickly, making it comparatively accessible when viewed alongside other games in the genre.</w:t>
       </w:r>
       <w:r>
@@ -484,10 +806,7 @@
       </w:r>
       <w:proofErr w:type="spellEnd"/>
       <w:r>
-        <w:t xml:space="preserve"> community. Given a relatively open-ended challenge, various techniques could be developed to help players complete the game in s</w:t>
-      </w:r>
-      <w:r>
-        <w:t>horter times once they have mastered the game’s controls.</w:t>
+        <w:t xml:space="preserve"> community. Given a relatively open-ended challenge, various techniques could be developed to help players complete the game in shorter times once they have mastered the game’s controls.</w:t>
       </w:r>
     </w:p>
     <w:p>
@@ -504,10 +823,7 @@
       </w:r>
       <w:proofErr w:type="gramStart"/>
       <w:r>
-        <w:t>Wit</w:t>
-      </w:r>
-      <w:r>
-        <w:t>h</w:t>
+        <w:t>With</w:t>
       </w:r>
       <w:proofErr w:type="gramEnd"/>
       <w:r>
@@ -519,24 +835,14 @@
       </w:r>
       <w:proofErr w:type="spellEnd"/>
       <w:r>
-        <w:t xml:space="preserve">, Jump King, </w:t>
-      </w:r>
-      <w:r>
-        <w:lastRenderedPageBreak/>
-        <w:t>Grow Home, or Celeste at a suggested retail price of $15. This will allow it to compete with similar platformers/puzzle games which have been successful over the past several years.</w:t>
+        <w:t>, Jump King, Grow Home, or Celeste at a suggested retail price of $15. This will allow it to compete with similar platformers/puzzle games which have been successful over the past several years.</w:t>
       </w:r>
       <w:r>
         <w:br/>
       </w:r>
       <w:r>
         <w:br/>
-        <w:t xml:space="preserve">Additional revenue could either be generated </w:t>
-      </w:r>
-      <w:r>
-        <w:t>via additional DLC levels following the release of the game</w:t>
-      </w:r>
-      <w:r>
-        <w:t xml:space="preserve">, or by re-using </w:t>
+        <w:t xml:space="preserve">Additional revenue could either be generated via additional DLC levels following the release of the game, or by re-using </w:t>
       </w:r>
       <w:r>
         <w:t xml:space="preserve">some of the movement </w:t>
@@ -556,43 +862,28 @@
     <w:p>
       <w:r>
         <w:br/>
-        <w:t>This will be a 3D single player game. While no lea</w:t>
-      </w:r>
-      <w:r>
-        <w:t>derboards/network communication is targeted for the initial version, this may be possible to add in the future if a sufficient community is built up for the game.</w:t>
+        <w:t>This will be a 3D single player game. While no leaderboards/network communication is targeted for the initial version, this may be possible to add in the future if a sufficient community is built up for the game.</w:t>
       </w:r>
       <w:r>
         <w:br/>
       </w:r>
       <w:r>
         <w:br/>
-        <w:t>Given that our team does not have a dedicated artist, all animations/interactions will be si</w:t>
-      </w:r>
-      <w:r>
-        <w:t>mplistic (ex. ‘Held’ objects will hover in front of the character rather than being physically held by the character). Models will be based on broadly available assets so that we do not require specific character/environment models.</w:t>
+        <w:t>Given that our team does not have a dedicated artist, all animations/interactions will be simplistic (ex. ‘Held’ objects will hover in front of the character rather than being physically held by the character). Models will be based on broadly available assets so that we do not require specific character/environment models.</w:t>
       </w:r>
       <w:r>
         <w:br/>
       </w:r>
       <w:r>
         <w:br/>
-        <w:t>The player character w</w:t>
-      </w:r>
-      <w:r>
-        <w:t>ill require some animations for movement, however the environments will be mostly static to minimize animation requirements. Similarly, there will be physics requirements for the player movement and puzzles, though there will be limited to no enemy charact</w:t>
-      </w:r>
-      <w:r>
-        <w:t>ers which will require animations/physics. This will allow us to focus on a smooth player experience without needing to dedicate resources to other areas of gameplay.</w:t>
+        <w:t>The player character will require some animations for movement, however the environments will be mostly static to minimize animation requirements. Similarly, there will be physics requirements for the player movement and puzzles, though there will be limited to no enemy characters which will require animations/physics. This will allow us to focus on a smooth player experience without needing to dedicate resources to other areas of gameplay.</w:t>
       </w:r>
       <w:r>
         <w:br/>
       </w:r>
       <w:r>
         <w:br/>
-        <w:t>Since gameplay will be constrained to a single environment, we will only require a small</w:t>
-      </w:r>
-      <w:r>
-        <w:t xml:space="preserve"> number of music tracks/sound effects.</w:t>
+        <w:t>Since gameplay will be constrained to a single environment, we will only require a small number of music tracks/sound effects.</w:t>
       </w:r>
       <w:r>
         <w:br/>

</xml_diff>